<commit_message>
add some for experiment 2
</commit_message>
<xml_diff>
--- a/Report.docx
+++ b/Report.docx
@@ -2392,8 +2392,8 @@
         <w:fldChar w:fldCharType="end"/>
       </w:r>
       <w:bookmarkStart w:id="1" w:name="_Toc426687156"/>
-      <w:bookmarkStart w:id="2" w:name="_Toc440806751"/>
-      <w:bookmarkStart w:id="3" w:name="_Toc458159879"/>
+      <w:bookmarkStart w:id="2" w:name="_Toc458159879"/>
+      <w:bookmarkStart w:id="3" w:name="_Toc440806751"/>
     </w:p>
     <w:p>
       <w:pPr>
@@ -3549,9 +3549,9 @@
           <w:szCs w:val="28"/>
         </w:rPr>
       </w:pPr>
-      <w:bookmarkStart w:id="8" w:name="_Toc440806753"/>
-      <w:bookmarkStart w:id="9" w:name="_Toc426687158"/>
-      <w:bookmarkStart w:id="10" w:name="_Toc458159882"/>
+      <w:bookmarkStart w:id="8" w:name="_Toc458159882"/>
+      <w:bookmarkStart w:id="9" w:name="_Toc440806753"/>
+      <w:bookmarkStart w:id="10" w:name="_Toc426687158"/>
       <w:r>
         <w:rPr>
           <w:rFonts w:ascii="黑体" w:hAnsi="黑体"/>
@@ -6308,9 +6308,9 @@
           <w:szCs w:val="28"/>
         </w:rPr>
       </w:pPr>
-      <w:bookmarkStart w:id="11" w:name="_Toc458159883"/>
-      <w:bookmarkStart w:id="12" w:name="_Toc426687162"/>
-      <w:bookmarkStart w:id="13" w:name="_Toc440806754"/>
+      <w:bookmarkStart w:id="11" w:name="_Toc426687162"/>
+      <w:bookmarkStart w:id="12" w:name="_Toc440806754"/>
+      <w:bookmarkStart w:id="13" w:name="_Toc458159883"/>
       <w:r>
         <w:rPr>
           <w:rFonts w:ascii="黑体" w:hAnsi="黑体"/>
@@ -11053,9 +11053,9 @@
           <w:szCs w:val="28"/>
         </w:rPr>
       </w:pPr>
-      <w:bookmarkStart w:id="14" w:name="_Toc440806755"/>
-      <w:bookmarkStart w:id="15" w:name="_Toc426687165"/>
-      <w:bookmarkStart w:id="16" w:name="_Toc458159884"/>
+      <w:bookmarkStart w:id="14" w:name="_Toc426687165"/>
+      <w:bookmarkStart w:id="15" w:name="_Toc458159884"/>
+      <w:bookmarkStart w:id="16" w:name="_Toc440806755"/>
       <w:r>
         <w:rPr>
           <w:rFonts w:ascii="黑体" w:hAnsi="黑体"/>
@@ -11155,11 +11155,13 @@
         <w:pStyle w:val="3"/>
         <w:spacing w:before="156" w:beforeLines="50" w:after="156" w:afterLines="50" w:line="360" w:lineRule="auto"/>
         <w:rPr>
-          <w:rFonts w:ascii="黑体"/>
+          <w:rFonts w:hint="eastAsia" w:ascii="黑体" w:hAnsi="黑体"/>
           <w:sz w:val="28"/>
           <w:szCs w:val="28"/>
         </w:rPr>
       </w:pPr>
+      <w:bookmarkStart w:id="50" w:name="_GoBack"/>
+      <w:bookmarkEnd w:id="50"/>
       <w:bookmarkStart w:id="18" w:name="_Toc458159886"/>
       <w:r>
         <w:rPr>
@@ -11181,61 +11183,2942 @@
     </w:p>
     <w:p>
       <w:pPr>
+        <w:ind w:firstLine="420" w:firstLineChars="0"/>
+        <w:rPr>
+          <w:rFonts w:hint="eastAsia"/>
+          <w:sz w:val="24"/>
+          <w:szCs w:val="24"/>
+          <w:lang w:val="en-US" w:eastAsia="zh-CN"/>
+        </w:rPr>
+      </w:pPr>
+      <w:r>
+        <w:rPr>
+          <w:rFonts w:hint="eastAsia"/>
+          <w:sz w:val="24"/>
+          <w:szCs w:val="24"/>
+          <w:lang w:val="en-US" w:eastAsia="zh-CN"/>
+        </w:rPr>
+        <w:t>实现基于链式存储结构的线性表，并实现线性表的基本运算。</w:t>
+      </w:r>
+    </w:p>
+    <w:p>
+      <w:pPr>
+        <w:ind w:firstLine="420" w:firstLineChars="0"/>
+        <w:rPr>
+          <w:rFonts w:hint="eastAsia"/>
+          <w:sz w:val="24"/>
+          <w:szCs w:val="24"/>
+          <w:lang w:val="en-US" w:eastAsia="zh-CN"/>
+        </w:rPr>
+      </w:pPr>
+      <w:r>
+        <w:rPr>
+          <w:rFonts w:hint="eastAsia"/>
+          <w:sz w:val="24"/>
+          <w:szCs w:val="24"/>
+          <w:lang w:val="en-US" w:eastAsia="zh-CN"/>
+        </w:rPr>
+        <w:t>构造一个具有菜单的功能演示系统。</w:t>
+      </w:r>
+    </w:p>
+    <w:p>
+      <w:pPr>
+        <w:ind w:firstLine="420" w:firstLineChars="0"/>
+        <w:rPr>
+          <w:rFonts w:hint="eastAsia"/>
+          <w:sz w:val="24"/>
+          <w:szCs w:val="24"/>
+          <w:lang w:val="en-US" w:eastAsia="zh-CN"/>
+        </w:rPr>
+      </w:pPr>
+      <w:r>
+        <w:rPr>
+          <w:rFonts w:hint="eastAsia"/>
+          <w:sz w:val="24"/>
+          <w:szCs w:val="24"/>
+          <w:lang w:val="en-US" w:eastAsia="zh-CN"/>
+        </w:rPr>
+        <w:t>在主程序中完成函数调用所需实参值的准备和函数执行结果的显示，并给出适当的操作提示显示。</w:t>
+      </w:r>
+    </w:p>
+    <w:p>
+      <w:pPr>
+        <w:ind w:firstLine="420" w:firstLineChars="0"/>
+        <w:rPr>
+          <w:rFonts w:hint="eastAsia"/>
+          <w:sz w:val="24"/>
+          <w:szCs w:val="24"/>
+          <w:lang w:val="en-US" w:eastAsia="zh-CN"/>
+        </w:rPr>
+      </w:pPr>
+      <w:r>
+        <w:rPr>
+          <w:rFonts w:hint="eastAsia"/>
+          <w:sz w:val="24"/>
+          <w:szCs w:val="24"/>
+          <w:lang w:val="en-US" w:eastAsia="zh-CN"/>
+        </w:rPr>
+        <w:t>演示系统实现了线性表的文件形式存储。</w:t>
+      </w:r>
+    </w:p>
+    <w:p>
+      <w:pPr>
+        <w:ind w:firstLine="420" w:firstLineChars="0"/>
+        <w:rPr>
+          <w:rFonts w:hint="eastAsia"/>
+          <w:sz w:val="24"/>
+          <w:szCs w:val="24"/>
+          <w:lang w:val="en-US" w:eastAsia="zh-CN"/>
+        </w:rPr>
+      </w:pPr>
+      <w:r>
+        <w:rPr>
+          <w:rFonts w:hint="eastAsia"/>
+          <w:sz w:val="24"/>
+          <w:szCs w:val="24"/>
+          <w:lang w:val="en-US" w:eastAsia="zh-CN"/>
+        </w:rPr>
+        <w:t>演示系统可以实现多线性表管理。</w:t>
+      </w:r>
+    </w:p>
+    <w:p>
+      <w:pPr>
+        <w:ind w:firstLine="420" w:firstLineChars="0"/>
+        <w:rPr>
+          <w:rFonts w:hint="eastAsia"/>
+          <w:sz w:val="24"/>
+          <w:szCs w:val="24"/>
+          <w:lang w:val="en-US" w:eastAsia="zh-CN"/>
+        </w:rPr>
+      </w:pPr>
+      <w:r>
+        <w:rPr>
+          <w:rFonts w:hint="eastAsia"/>
+          <w:sz w:val="24"/>
+          <w:szCs w:val="24"/>
+          <w:lang w:val="en-US" w:eastAsia="zh-CN"/>
+        </w:rPr>
+        <w:t>整个系统的设计模式如下：</w:t>
+      </w:r>
+    </w:p>
+    <w:p>
+      <w:pPr>
+        <w:ind w:firstLine="0" w:firstLineChars="0"/>
+        <w:rPr>
+          <w:rFonts w:hint="eastAsia"/>
+          <w:sz w:val="24"/>
+          <w:szCs w:val="24"/>
+          <w:lang w:val="en-US" w:eastAsia="zh-CN"/>
+        </w:rPr>
+      </w:pPr>
+    </w:p>
+    <w:p>
+      <w:pPr>
+        <w:numPr>
+          <w:ilvl w:val="2"/>
+          <w:numId w:val="2"/>
+        </w:numPr>
+        <w:ind w:firstLine="0" w:firstLineChars="0"/>
+        <w:rPr>
+          <w:rFonts w:hint="eastAsia" w:ascii="黑体" w:hAnsi="黑体" w:eastAsia="黑体" w:cs="黑体"/>
+          <w:b/>
+          <w:bCs/>
+          <w:sz w:val="24"/>
+          <w:szCs w:val="24"/>
+          <w:lang w:val="en-US" w:eastAsia="zh-CN"/>
+        </w:rPr>
+      </w:pPr>
+      <w:r>
+        <w:rPr>
+          <w:rFonts w:hint="eastAsia" w:ascii="黑体" w:hAnsi="黑体" w:eastAsia="黑体" w:cs="黑体"/>
+          <w:b/>
+          <w:bCs/>
+          <w:sz w:val="24"/>
+          <w:szCs w:val="24"/>
+          <w:lang w:val="en-US" w:eastAsia="zh-CN"/>
+        </w:rPr>
+        <w:t>线性表抽象数据类型</w:t>
+      </w:r>
+    </w:p>
+    <w:p>
+      <w:pPr>
+        <w:numPr>
+          <w:ilvl w:val="0"/>
+          <w:numId w:val="0"/>
+        </w:numPr>
+        <w:ind w:leftChars="0" w:firstLine="420" w:firstLineChars="0"/>
+        <w:rPr>
+          <w:rFonts w:hint="eastAsia" w:ascii="宋体" w:hAnsi="宋体" w:cs="宋体"/>
+          <w:b w:val="0"/>
+          <w:bCs w:val="0"/>
+          <w:sz w:val="24"/>
+          <w:szCs w:val="24"/>
+          <w:lang w:val="en-US" w:eastAsia="zh-CN"/>
+        </w:rPr>
+      </w:pPr>
+      <w:r>
+        <w:rPr>
+          <w:rFonts w:hint="eastAsia" w:ascii="宋体" w:hAnsi="宋体" w:cs="宋体"/>
+          <w:b w:val="0"/>
+          <w:bCs w:val="0"/>
+          <w:sz w:val="24"/>
+          <w:szCs w:val="24"/>
+          <w:lang w:val="en-US" w:eastAsia="zh-CN"/>
+        </w:rPr>
+        <w:t>依据最小完备性和常用性相结合的原则，设计了线性表的数据对象和数据关系，并定义了线性表的初始化表，销毁表，清空表，判定空表，求表长和和获得元素等12种基本运算，具体数据和运算功能定义如下。</w:t>
+      </w:r>
+    </w:p>
+    <w:p>
+      <w:pPr>
+        <w:spacing w:line="360" w:lineRule="auto"/>
+        <w:ind w:firstLine="480" w:firstLineChars="200"/>
+        <w:rPr>
+          <w:rFonts w:hint="eastAsia"/>
+          <w:sz w:val="24"/>
+          <w:lang w:val="en-US" w:eastAsia="zh-CN"/>
+        </w:rPr>
+      </w:pPr>
+      <w:r>
+        <w:rPr>
+          <w:rFonts w:hint="eastAsia"/>
+          <w:sz w:val="24"/>
+          <w:lang w:val="en-US" w:eastAsia="zh-CN"/>
+        </w:rPr>
+        <w:t>ADT Sqlist{</w:t>
+      </w:r>
+    </w:p>
+    <w:p>
+      <w:pPr>
+        <w:spacing w:line="360" w:lineRule="auto"/>
+        <w:ind w:firstLine="897" w:firstLineChars="374"/>
+        <w:rPr>
+          <w:rFonts w:hint="eastAsia"/>
+          <w:sz w:val="24"/>
+          <w:lang w:val="en-US" w:eastAsia="zh-CN"/>
+        </w:rPr>
+      </w:pPr>
+      <w:r>
+        <w:rPr>
+          <w:rFonts w:hint="eastAsia"/>
+          <w:sz w:val="24"/>
+          <w:lang w:val="en-US" w:eastAsia="zh-CN"/>
+        </w:rPr>
+        <w:t>数据对象：D={ai|ai属于ElemSet,i=1,2,...n,n&gt;=0}</w:t>
+      </w:r>
+    </w:p>
+    <w:p>
+      <w:pPr>
+        <w:spacing w:line="360" w:lineRule="auto"/>
+        <w:ind w:firstLine="897" w:firstLineChars="374"/>
+        <w:rPr>
+          <w:rFonts w:hint="eastAsia"/>
+          <w:sz w:val="24"/>
+          <w:lang w:val="en-US" w:eastAsia="zh-CN"/>
+        </w:rPr>
+      </w:pPr>
+      <w:r>
+        <w:rPr>
+          <w:rFonts w:hint="eastAsia"/>
+          <w:sz w:val="24"/>
+          <w:lang w:val="en-US" w:eastAsia="zh-CN"/>
+        </w:rPr>
+        <w:t>数据关系：Rl={&lt;ai-1,ai&gt;|ai-1,ai属于D,i=1,2,...n}</w:t>
+      </w:r>
+    </w:p>
+    <w:p>
+      <w:pPr>
+        <w:spacing w:line="360" w:lineRule="auto"/>
+        <w:ind w:firstLine="897" w:firstLineChars="374"/>
+        <w:rPr>
+          <w:rFonts w:hint="eastAsia"/>
+          <w:sz w:val="24"/>
+          <w:lang w:val="en-US" w:eastAsia="zh-CN"/>
+        </w:rPr>
+      </w:pPr>
+      <w:r>
+        <w:rPr>
+          <w:rFonts w:hint="eastAsia"/>
+          <w:sz w:val="24"/>
+          <w:lang w:val="en-US" w:eastAsia="zh-CN"/>
+        </w:rPr>
+        <w:t>基本操作：</w:t>
+      </w:r>
+    </w:p>
+    <w:p>
+      <w:pPr>
+        <w:spacing w:line="360" w:lineRule="auto"/>
+        <w:ind w:firstLine="897" w:firstLineChars="374"/>
+        <w:rPr>
+          <w:rFonts w:hint="eastAsia"/>
+          <w:sz w:val="24"/>
+          <w:lang w:val="en-US" w:eastAsia="zh-CN"/>
+        </w:rPr>
+      </w:pPr>
+      <w:r>
+        <w:rPr>
+          <w:rFonts w:hint="eastAsia"/>
+          <w:sz w:val="24"/>
+          <w:lang w:val="en-US" w:eastAsia="zh-CN"/>
+        </w:rPr>
+        <w:t>InitList(&amp;L)</w:t>
+      </w:r>
+    </w:p>
+    <w:p>
+      <w:pPr>
+        <w:spacing w:line="360" w:lineRule="auto"/>
+        <w:ind w:firstLine="1315" w:firstLineChars="548"/>
+        <w:rPr>
+          <w:rFonts w:hint="eastAsia"/>
+          <w:sz w:val="24"/>
+          <w:lang w:val="en-US" w:eastAsia="zh-CN"/>
+        </w:rPr>
+      </w:pPr>
+      <w:r>
+        <w:rPr>
+          <w:rFonts w:hint="eastAsia"/>
+          <w:sz w:val="24"/>
+          <w:lang w:val="en-US" w:eastAsia="zh-CN"/>
+        </w:rPr>
+        <w:t>初始条件：线性表L不存在</w:t>
+      </w:r>
+    </w:p>
+    <w:p>
+      <w:pPr>
+        <w:spacing w:line="360" w:lineRule="auto"/>
+        <w:ind w:firstLine="1315" w:firstLineChars="548"/>
+        <w:rPr>
+          <w:rFonts w:hint="eastAsia"/>
+          <w:sz w:val="24"/>
+          <w:lang w:val="en-US" w:eastAsia="zh-CN"/>
+        </w:rPr>
+      </w:pPr>
+      <w:r>
+        <w:rPr>
+          <w:rFonts w:hint="eastAsia"/>
+          <w:sz w:val="24"/>
+          <w:lang w:val="en-US" w:eastAsia="zh-CN"/>
+        </w:rPr>
+        <w:t>操作结果：构造一个空线性表</w:t>
+      </w:r>
+    </w:p>
+    <w:p>
+      <w:pPr>
+        <w:spacing w:line="360" w:lineRule="auto"/>
+        <w:ind w:left="420" w:leftChars="0" w:firstLine="420" w:firstLineChars="0"/>
+        <w:rPr>
+          <w:rFonts w:hint="eastAsia"/>
+          <w:sz w:val="24"/>
+          <w:lang w:val="en-US" w:eastAsia="zh-CN"/>
+        </w:rPr>
+      </w:pPr>
+      <w:r>
+        <w:rPr>
+          <w:rFonts w:hint="eastAsia"/>
+          <w:sz w:val="24"/>
+          <w:lang w:val="en-US" w:eastAsia="zh-CN"/>
+        </w:rPr>
+        <w:t>DestroyList（&amp;L）</w:t>
+      </w:r>
+    </w:p>
+    <w:p>
+      <w:pPr>
+        <w:spacing w:line="360" w:lineRule="auto"/>
+        <w:ind w:left="840" w:leftChars="0" w:firstLine="420" w:firstLineChars="0"/>
+        <w:rPr>
+          <w:rFonts w:hint="eastAsia"/>
+          <w:sz w:val="24"/>
+          <w:lang w:val="en-US" w:eastAsia="zh-CN"/>
+        </w:rPr>
+      </w:pPr>
+      <w:r>
+        <w:rPr>
+          <w:rFonts w:hint="eastAsia"/>
+          <w:sz w:val="24"/>
+          <w:lang w:val="en-US" w:eastAsia="zh-CN"/>
+        </w:rPr>
+        <w:t>初始条件：线性表L存在</w:t>
+      </w:r>
+    </w:p>
+    <w:p>
+      <w:pPr>
+        <w:spacing w:line="360" w:lineRule="auto"/>
+        <w:ind w:left="840" w:leftChars="0" w:firstLine="420" w:firstLineChars="0"/>
+        <w:rPr>
+          <w:rFonts w:hint="eastAsia"/>
+          <w:sz w:val="24"/>
+          <w:lang w:val="en-US" w:eastAsia="zh-CN"/>
+        </w:rPr>
+      </w:pPr>
+      <w:r>
+        <w:rPr>
+          <w:rFonts w:hint="eastAsia"/>
+          <w:sz w:val="24"/>
+          <w:lang w:val="en-US" w:eastAsia="zh-CN"/>
+        </w:rPr>
+        <w:t>操作结果：摧毁线性表L</w:t>
+      </w:r>
+    </w:p>
+    <w:p>
+      <w:pPr>
+        <w:spacing w:line="360" w:lineRule="auto"/>
+        <w:ind w:left="840" w:leftChars="0" w:firstLine="0" w:firstLineChars="0"/>
+        <w:rPr>
+          <w:rFonts w:hint="eastAsia"/>
+          <w:sz w:val="24"/>
+          <w:lang w:val="en-US" w:eastAsia="zh-CN"/>
+        </w:rPr>
+      </w:pPr>
+      <w:r>
+        <w:rPr>
+          <w:rFonts w:hint="eastAsia"/>
+          <w:sz w:val="24"/>
+          <w:lang w:val="en-US" w:eastAsia="zh-CN"/>
+        </w:rPr>
+        <w:t>ClearList（&amp;L）</w:t>
+      </w:r>
+    </w:p>
+    <w:p>
+      <w:pPr>
+        <w:spacing w:line="360" w:lineRule="auto"/>
+        <w:ind w:left="840" w:leftChars="0" w:firstLine="420" w:firstLineChars="0"/>
+        <w:rPr>
+          <w:rFonts w:hint="eastAsia"/>
+          <w:sz w:val="24"/>
+          <w:lang w:val="en-US" w:eastAsia="zh-CN"/>
+        </w:rPr>
+      </w:pPr>
+      <w:r>
+        <w:rPr>
+          <w:rFonts w:hint="eastAsia"/>
+          <w:sz w:val="24"/>
+          <w:lang w:val="en-US" w:eastAsia="zh-CN"/>
+        </w:rPr>
+        <w:t>初始条件：线性表存在</w:t>
+      </w:r>
+    </w:p>
+    <w:p>
+      <w:pPr>
+        <w:spacing w:line="360" w:lineRule="auto"/>
+        <w:ind w:left="840" w:leftChars="0" w:firstLine="420" w:firstLineChars="0"/>
+        <w:rPr>
+          <w:rFonts w:hint="eastAsia"/>
+          <w:sz w:val="24"/>
+          <w:lang w:val="en-US" w:eastAsia="zh-CN"/>
+        </w:rPr>
+      </w:pPr>
+      <w:r>
+        <w:rPr>
+          <w:rFonts w:hint="eastAsia"/>
+          <w:sz w:val="24"/>
+          <w:lang w:val="en-US" w:eastAsia="zh-CN"/>
+        </w:rPr>
+        <w:t>操作结果：将L重置为空表</w:t>
+      </w:r>
+    </w:p>
+    <w:p>
+      <w:pPr>
+        <w:spacing w:line="360" w:lineRule="auto"/>
+        <w:ind w:left="840" w:leftChars="0" w:firstLine="0" w:firstLineChars="0"/>
+        <w:rPr>
+          <w:rFonts w:hint="eastAsia"/>
+          <w:sz w:val="24"/>
+          <w:lang w:val="en-US" w:eastAsia="zh-CN"/>
+        </w:rPr>
+      </w:pPr>
+      <w:r>
+        <w:rPr>
+          <w:rFonts w:hint="eastAsia"/>
+          <w:sz w:val="24"/>
+          <w:lang w:val="en-US" w:eastAsia="zh-CN"/>
+        </w:rPr>
+        <w:t>ListEmpty（&amp;L）</w:t>
+      </w:r>
+    </w:p>
+    <w:p>
+      <w:pPr>
+        <w:spacing w:line="360" w:lineRule="auto"/>
+        <w:ind w:left="840" w:leftChars="0" w:firstLine="420" w:firstLineChars="0"/>
+        <w:rPr>
+          <w:rFonts w:hint="eastAsia"/>
+          <w:sz w:val="24"/>
+          <w:lang w:val="en-US" w:eastAsia="zh-CN"/>
+        </w:rPr>
+      </w:pPr>
+      <w:r>
+        <w:rPr>
+          <w:rFonts w:hint="eastAsia"/>
+          <w:sz w:val="24"/>
+          <w:lang w:val="en-US" w:eastAsia="zh-CN"/>
+        </w:rPr>
+        <w:t>初始条件：线性表L存在</w:t>
+      </w:r>
+    </w:p>
+    <w:p>
+      <w:pPr>
+        <w:spacing w:line="360" w:lineRule="auto"/>
+        <w:ind w:left="840" w:leftChars="0" w:firstLine="420" w:firstLineChars="0"/>
+        <w:rPr>
+          <w:rFonts w:hint="eastAsia"/>
+          <w:sz w:val="24"/>
+          <w:lang w:val="en-US" w:eastAsia="zh-CN"/>
+        </w:rPr>
+      </w:pPr>
+      <w:r>
+        <w:rPr>
+          <w:rFonts w:hint="eastAsia"/>
+          <w:sz w:val="24"/>
+          <w:lang w:val="en-US" w:eastAsia="zh-CN"/>
+        </w:rPr>
+        <w:t>操作结果：L为空表返回TRUE，否则返回FALSE</w:t>
+      </w:r>
+    </w:p>
+    <w:p>
+      <w:pPr>
+        <w:spacing w:line="360" w:lineRule="auto"/>
+        <w:ind w:left="840" w:leftChars="0" w:firstLine="0" w:firstLineChars="0"/>
+        <w:rPr>
+          <w:rFonts w:hint="eastAsia"/>
+          <w:sz w:val="24"/>
+          <w:lang w:val="en-US" w:eastAsia="zh-CN"/>
+        </w:rPr>
+      </w:pPr>
+      <w:r>
+        <w:rPr>
+          <w:rFonts w:hint="eastAsia"/>
+          <w:sz w:val="24"/>
+          <w:lang w:val="en-US" w:eastAsia="zh-CN"/>
+        </w:rPr>
+        <w:t>ListLength（&amp;L）</w:t>
+      </w:r>
+    </w:p>
+    <w:p>
+      <w:pPr>
+        <w:spacing w:line="360" w:lineRule="auto"/>
+        <w:ind w:left="840" w:leftChars="0" w:firstLine="420" w:firstLineChars="0"/>
+        <w:rPr>
+          <w:rFonts w:hint="eastAsia"/>
+          <w:sz w:val="24"/>
+          <w:lang w:val="en-US" w:eastAsia="zh-CN"/>
+        </w:rPr>
+      </w:pPr>
+      <w:r>
+        <w:rPr>
+          <w:rFonts w:hint="eastAsia"/>
+          <w:sz w:val="24"/>
+          <w:lang w:val="en-US" w:eastAsia="zh-CN"/>
+        </w:rPr>
+        <w:t>初始条件：线性表L存在</w:t>
+      </w:r>
+    </w:p>
+    <w:p>
+      <w:pPr>
+        <w:spacing w:line="360" w:lineRule="auto"/>
+        <w:ind w:left="840" w:leftChars="0" w:firstLine="420" w:firstLineChars="0"/>
+        <w:rPr>
+          <w:rFonts w:hint="eastAsia"/>
+          <w:sz w:val="24"/>
+          <w:lang w:val="en-US" w:eastAsia="zh-CN"/>
+        </w:rPr>
+      </w:pPr>
+      <w:r>
+        <w:rPr>
+          <w:rFonts w:hint="eastAsia"/>
+          <w:sz w:val="24"/>
+          <w:lang w:val="en-US" w:eastAsia="zh-CN"/>
+        </w:rPr>
+        <w:t>操作结果：返回L中数据元素的个数</w:t>
+      </w:r>
+    </w:p>
+    <w:p>
+      <w:pPr>
+        <w:spacing w:line="360" w:lineRule="auto"/>
+        <w:ind w:left="840" w:leftChars="0" w:firstLine="0" w:firstLineChars="0"/>
+        <w:rPr>
+          <w:rFonts w:hint="eastAsia"/>
+          <w:sz w:val="24"/>
+          <w:lang w:val="en-US" w:eastAsia="zh-CN"/>
+        </w:rPr>
+      </w:pPr>
+      <w:r>
+        <w:rPr>
+          <w:rFonts w:hint="eastAsia"/>
+          <w:sz w:val="24"/>
+          <w:lang w:val="en-US" w:eastAsia="zh-CN"/>
+        </w:rPr>
+        <w:t>GetElem（L,i,e）</w:t>
+      </w:r>
+    </w:p>
+    <w:p>
+      <w:pPr>
+        <w:spacing w:line="360" w:lineRule="auto"/>
+        <w:ind w:left="840" w:leftChars="0" w:firstLine="420" w:firstLineChars="0"/>
+        <w:rPr>
+          <w:rFonts w:hint="default"/>
+          <w:sz w:val="24"/>
+          <w:lang w:val="en-US" w:eastAsia="zh-CN"/>
+        </w:rPr>
+      </w:pPr>
+      <w:r>
+        <w:rPr>
+          <w:rFonts w:hint="eastAsia"/>
+          <w:sz w:val="24"/>
+          <w:lang w:val="en-US" w:eastAsia="zh-CN"/>
+        </w:rPr>
+        <w:t>初始条件：线性表L存在,</w:t>
+      </w:r>
+      <w:r>
+        <w:rPr>
+          <w:sz w:val="24"/>
+        </w:rPr>
+        <w:t>1≤i≤ListLength(L)</w:t>
+      </w:r>
+    </w:p>
+    <w:p>
+      <w:pPr>
+        <w:spacing w:line="360" w:lineRule="auto"/>
+        <w:ind w:left="840" w:leftChars="0" w:firstLine="420" w:firstLineChars="0"/>
+        <w:rPr>
+          <w:rFonts w:hint="eastAsia"/>
+          <w:sz w:val="24"/>
+          <w:lang w:val="en-US" w:eastAsia="zh-CN"/>
+        </w:rPr>
+      </w:pPr>
+      <w:r>
+        <w:rPr>
+          <w:rFonts w:hint="eastAsia"/>
+          <w:sz w:val="24"/>
+          <w:lang w:val="en-US" w:eastAsia="zh-CN"/>
+        </w:rPr>
+        <w:t>操作结果：用e返回L中第i个数据元素的值</w:t>
+      </w:r>
+    </w:p>
+    <w:p>
+      <w:pPr>
+        <w:spacing w:line="360" w:lineRule="auto"/>
+        <w:ind w:left="840" w:leftChars="0" w:firstLine="0" w:firstLineChars="0"/>
+        <w:rPr>
+          <w:rFonts w:hint="eastAsia"/>
+          <w:sz w:val="24"/>
+          <w:lang w:val="en-US" w:eastAsia="zh-CN"/>
+        </w:rPr>
+      </w:pPr>
+      <w:r>
+        <w:rPr>
+          <w:rFonts w:hint="eastAsia"/>
+          <w:sz w:val="24"/>
+          <w:lang w:val="en-US" w:eastAsia="zh-CN"/>
+        </w:rPr>
+        <w:t>LocateElem（L,e,compare()）</w:t>
+      </w:r>
+    </w:p>
+    <w:p>
+      <w:pPr>
+        <w:spacing w:line="360" w:lineRule="auto"/>
+        <w:ind w:left="840" w:leftChars="0" w:firstLine="420" w:firstLineChars="0"/>
+        <w:rPr>
+          <w:rFonts w:hint="eastAsia"/>
+          <w:sz w:val="24"/>
+          <w:lang w:val="en-US" w:eastAsia="zh-CN"/>
+        </w:rPr>
+      </w:pPr>
+      <w:r>
+        <w:rPr>
+          <w:rFonts w:hint="eastAsia"/>
+          <w:sz w:val="24"/>
+          <w:lang w:val="en-US" w:eastAsia="zh-CN"/>
+        </w:rPr>
+        <w:t>初始条件：线性表存在</w:t>
+      </w:r>
+    </w:p>
+    <w:p>
+      <w:pPr>
+        <w:spacing w:line="360" w:lineRule="auto"/>
+        <w:ind w:left="840" w:leftChars="0" w:firstLine="420" w:firstLineChars="0"/>
+        <w:rPr>
+          <w:sz w:val="24"/>
+        </w:rPr>
+      </w:pPr>
+      <w:r>
+        <w:rPr>
+          <w:rFonts w:hint="eastAsia"/>
+          <w:sz w:val="24"/>
+          <w:lang w:val="en-US" w:eastAsia="zh-CN"/>
+        </w:rPr>
+        <w:t>操作结果：</w:t>
+      </w:r>
+      <w:r>
+        <w:rPr>
+          <w:sz w:val="24"/>
+        </w:rPr>
+        <w:t>返回L中第1个与e满足关系compare（）关系的数据元素的位序，若这样的数据元素不存在，则返回值为0。</w:t>
+      </w:r>
+    </w:p>
+    <w:p>
+      <w:pPr>
+        <w:spacing w:line="360" w:lineRule="auto"/>
+        <w:ind w:left="840" w:leftChars="0" w:firstLine="0" w:firstLineChars="0"/>
+        <w:rPr>
+          <w:sz w:val="24"/>
+        </w:rPr>
+      </w:pPr>
+      <w:r>
+        <w:rPr>
+          <w:sz w:val="24"/>
+        </w:rPr>
+        <w:t>PriorElem(L,cur_e,pre_e)</w:t>
+      </w:r>
+    </w:p>
+    <w:p>
+      <w:pPr>
+        <w:spacing w:line="360" w:lineRule="auto"/>
+        <w:ind w:left="840" w:leftChars="0" w:firstLine="420" w:firstLineChars="0"/>
+        <w:rPr>
+          <w:rFonts w:hint="eastAsia"/>
+          <w:sz w:val="24"/>
+          <w:lang w:val="en-US" w:eastAsia="zh-CN"/>
+        </w:rPr>
+      </w:pPr>
+      <w:r>
+        <w:rPr>
+          <w:rFonts w:hint="eastAsia"/>
+          <w:sz w:val="24"/>
+          <w:lang w:val="en-US" w:eastAsia="zh-CN"/>
+        </w:rPr>
+        <w:t>初始条件：线性表存在</w:t>
+      </w:r>
+    </w:p>
+    <w:p>
+      <w:pPr>
+        <w:spacing w:line="360" w:lineRule="auto"/>
+        <w:ind w:left="840" w:leftChars="0" w:firstLine="420" w:firstLineChars="0"/>
+        <w:rPr>
+          <w:sz w:val="24"/>
+        </w:rPr>
+      </w:pPr>
+      <w:r>
+        <w:rPr>
+          <w:rFonts w:hint="eastAsia"/>
+          <w:sz w:val="24"/>
+          <w:lang w:val="en-US" w:eastAsia="zh-CN"/>
+        </w:rPr>
+        <w:t>操作结果：</w:t>
+      </w:r>
+      <w:r>
+        <w:rPr>
+          <w:sz w:val="24"/>
+        </w:rPr>
+        <w:t>若cur_e是L的数据元素，且不是最后一个，则用next_e返回它的后继，否则操作失败，next_e无定义。</w:t>
+      </w:r>
+    </w:p>
+    <w:p>
+      <w:pPr>
+        <w:spacing w:line="360" w:lineRule="auto"/>
+        <w:ind w:left="840" w:leftChars="0" w:firstLine="0" w:firstLineChars="0"/>
+        <w:rPr>
+          <w:sz w:val="24"/>
+        </w:rPr>
+      </w:pPr>
+      <w:r>
+        <w:rPr>
+          <w:sz w:val="24"/>
+        </w:rPr>
+        <w:t>ListInsert(L,i,e)</w:t>
+      </w:r>
+    </w:p>
+    <w:p>
+      <w:pPr>
+        <w:spacing w:line="360" w:lineRule="auto"/>
+        <w:ind w:left="840" w:leftChars="0" w:firstLine="420" w:firstLineChars="0"/>
+        <w:rPr>
+          <w:rFonts w:hint="eastAsia"/>
+          <w:sz w:val="24"/>
+          <w:lang w:val="en-US" w:eastAsia="zh-CN"/>
+        </w:rPr>
+      </w:pPr>
+      <w:r>
+        <w:rPr>
+          <w:rFonts w:hint="eastAsia"/>
+          <w:sz w:val="24"/>
+          <w:lang w:val="en-US" w:eastAsia="zh-CN"/>
+        </w:rPr>
+        <w:t>初始条件：线性表存在</w:t>
+      </w:r>
+    </w:p>
+    <w:p>
+      <w:pPr>
+        <w:spacing w:line="360" w:lineRule="auto"/>
+        <w:ind w:left="840" w:leftChars="0" w:firstLine="420" w:firstLineChars="0"/>
+        <w:rPr>
+          <w:sz w:val="24"/>
+        </w:rPr>
+      </w:pPr>
+      <w:r>
+        <w:rPr>
+          <w:rFonts w:hint="eastAsia"/>
+          <w:sz w:val="24"/>
+          <w:lang w:val="en-US" w:eastAsia="zh-CN"/>
+        </w:rPr>
+        <w:t>操作结果：</w:t>
+      </w:r>
+      <w:r>
+        <w:rPr>
+          <w:sz w:val="24"/>
+        </w:rPr>
+        <w:t>在L的第i个位置之前插入新的数据元素e</w:t>
+      </w:r>
+    </w:p>
+    <w:p>
+      <w:pPr>
+        <w:spacing w:line="360" w:lineRule="auto"/>
+        <w:ind w:left="840" w:leftChars="0" w:firstLine="0" w:firstLineChars="0"/>
+        <w:rPr>
+          <w:sz w:val="24"/>
+        </w:rPr>
+      </w:pPr>
+      <w:r>
+        <w:rPr>
+          <w:sz w:val="24"/>
+        </w:rPr>
+        <w:t>ListDelete(L,i,e)</w:t>
+      </w:r>
+    </w:p>
+    <w:p>
+      <w:pPr>
+        <w:spacing w:line="360" w:lineRule="auto"/>
+        <w:ind w:left="840" w:leftChars="0" w:firstLine="420" w:firstLineChars="0"/>
+        <w:rPr>
+          <w:rFonts w:hint="eastAsia"/>
+          <w:sz w:val="24"/>
+          <w:lang w:val="en-US" w:eastAsia="zh-CN"/>
+        </w:rPr>
+      </w:pPr>
+      <w:r>
+        <w:rPr>
+          <w:rFonts w:hint="eastAsia"/>
+          <w:sz w:val="24"/>
+          <w:lang w:val="en-US" w:eastAsia="zh-CN"/>
+        </w:rPr>
+        <w:t>初始条件：线性表存在</w:t>
+      </w:r>
+    </w:p>
+    <w:p>
+      <w:pPr>
+        <w:spacing w:line="360" w:lineRule="auto"/>
+        <w:ind w:left="840" w:leftChars="0" w:firstLine="420" w:firstLineChars="0"/>
+        <w:rPr>
+          <w:sz w:val="24"/>
+        </w:rPr>
+      </w:pPr>
+      <w:r>
+        <w:rPr>
+          <w:rFonts w:hint="eastAsia"/>
+          <w:sz w:val="24"/>
+          <w:lang w:val="en-US" w:eastAsia="zh-CN"/>
+        </w:rPr>
+        <w:t>操作结果：</w:t>
+      </w:r>
+      <w:r>
+        <w:rPr>
+          <w:sz w:val="24"/>
+        </w:rPr>
+        <w:t>删除L的第i个数据元素，用e返回其值</w:t>
+      </w:r>
+    </w:p>
+    <w:p>
+      <w:pPr>
+        <w:spacing w:line="360" w:lineRule="auto"/>
+        <w:ind w:left="840" w:leftChars="0" w:firstLine="0" w:firstLineChars="0"/>
+        <w:rPr>
+          <w:sz w:val="24"/>
+        </w:rPr>
+      </w:pPr>
+      <w:r>
+        <w:rPr>
+          <w:sz w:val="24"/>
+        </w:rPr>
+        <w:t>ListTraverse(L,visit())</w:t>
+      </w:r>
+    </w:p>
+    <w:p>
+      <w:pPr>
+        <w:spacing w:line="360" w:lineRule="auto"/>
+        <w:ind w:left="840" w:leftChars="0" w:firstLine="420" w:firstLineChars="0"/>
+        <w:rPr>
+          <w:rFonts w:hint="eastAsia"/>
+          <w:sz w:val="24"/>
+          <w:lang w:val="en-US" w:eastAsia="zh-CN"/>
+        </w:rPr>
+      </w:pPr>
+      <w:r>
+        <w:rPr>
+          <w:rFonts w:hint="eastAsia"/>
+          <w:sz w:val="24"/>
+          <w:lang w:val="en-US" w:eastAsia="zh-CN"/>
+        </w:rPr>
+        <w:t>初始条件：线性表存在</w:t>
+      </w:r>
+    </w:p>
+    <w:p>
+      <w:pPr>
+        <w:spacing w:line="360" w:lineRule="auto"/>
+        <w:ind w:left="840" w:leftChars="0" w:firstLine="420" w:firstLineChars="0"/>
+        <w:rPr>
+          <w:sz w:val="24"/>
+        </w:rPr>
+      </w:pPr>
+      <w:r>
+        <w:rPr>
+          <w:rFonts w:hint="eastAsia"/>
+          <w:sz w:val="24"/>
+          <w:lang w:val="en-US" w:eastAsia="zh-CN"/>
+        </w:rPr>
+        <w:t>操作结果：</w:t>
+      </w:r>
+      <w:r>
+        <w:rPr>
+          <w:sz w:val="24"/>
+        </w:rPr>
+        <w:t>依次对L的每个数据元素调用函数visit()</w:t>
+      </w:r>
+    </w:p>
+    <w:p>
+      <w:pPr>
+        <w:spacing w:line="360" w:lineRule="auto"/>
+        <w:ind w:left="840" w:leftChars="0" w:firstLine="0" w:firstLineChars="0"/>
+        <w:rPr>
+          <w:rFonts w:hint="eastAsia"/>
+          <w:sz w:val="24"/>
+          <w:lang w:val="en-US" w:eastAsia="zh-CN"/>
+        </w:rPr>
+      </w:pPr>
+      <w:r>
+        <w:rPr>
+          <w:rFonts w:hint="eastAsia"/>
+          <w:sz w:val="24"/>
+          <w:lang w:val="en-US" w:eastAsia="zh-CN"/>
+        </w:rPr>
+        <w:t>ListSet(L)</w:t>
+      </w:r>
+    </w:p>
+    <w:p>
+      <w:pPr>
+        <w:spacing w:line="360" w:lineRule="auto"/>
+        <w:ind w:left="840" w:leftChars="0" w:firstLine="420" w:firstLineChars="0"/>
+        <w:rPr>
+          <w:rFonts w:hint="eastAsia"/>
+          <w:sz w:val="24"/>
+          <w:lang w:val="en-US" w:eastAsia="zh-CN"/>
+        </w:rPr>
+      </w:pPr>
+      <w:r>
+        <w:rPr>
+          <w:rFonts w:hint="eastAsia"/>
+          <w:sz w:val="24"/>
+          <w:lang w:val="en-US" w:eastAsia="zh-CN"/>
+        </w:rPr>
+        <w:t>初始条件：线性表存在</w:t>
+      </w:r>
+    </w:p>
+    <w:p>
+      <w:pPr>
+        <w:spacing w:line="360" w:lineRule="auto"/>
+        <w:ind w:left="840" w:leftChars="0" w:firstLine="420" w:firstLineChars="0"/>
+        <w:rPr>
+          <w:rFonts w:hint="default"/>
+          <w:sz w:val="24"/>
+          <w:lang w:val="en-US" w:eastAsia="zh-CN"/>
+        </w:rPr>
+      </w:pPr>
+      <w:r>
+        <w:rPr>
+          <w:rFonts w:hint="eastAsia"/>
+          <w:sz w:val="24"/>
+          <w:lang w:val="en-US" w:eastAsia="zh-CN"/>
+        </w:rPr>
+        <w:t>操作结果：对线性表进行排序</w:t>
+      </w:r>
+    </w:p>
+    <w:p>
+      <w:pPr>
+        <w:spacing w:line="360" w:lineRule="auto"/>
+        <w:ind w:left="840" w:leftChars="0" w:firstLine="0" w:firstLineChars="0"/>
+        <w:rPr>
+          <w:rFonts w:hint="eastAsia" w:ascii="宋体" w:hAnsi="宋体" w:cs="宋体"/>
+          <w:b w:val="0"/>
+          <w:bCs w:val="0"/>
+          <w:sz w:val="24"/>
+          <w:szCs w:val="24"/>
+          <w:lang w:val="en-US" w:eastAsia="zh-CN"/>
+        </w:rPr>
+      </w:pPr>
+      <w:r>
+        <w:rPr>
+          <w:rFonts w:hint="eastAsia"/>
+          <w:sz w:val="24"/>
+          <w:lang w:val="en-US" w:eastAsia="zh-CN"/>
+        </w:rPr>
+        <w:t>}ADT SqList</w:t>
+      </w:r>
+    </w:p>
+    <w:p>
+      <w:pPr>
+        <w:numPr>
+          <w:ilvl w:val="0"/>
+          <w:numId w:val="0"/>
+        </w:numPr>
+        <w:ind w:leftChars="0" w:firstLine="420" w:firstLineChars="0"/>
+        <w:rPr>
+          <w:rFonts w:hint="default" w:ascii="宋体" w:hAnsi="宋体" w:cs="宋体"/>
+          <w:b w:val="0"/>
+          <w:bCs w:val="0"/>
+          <w:sz w:val="24"/>
+          <w:szCs w:val="24"/>
+          <w:lang w:val="en-US" w:eastAsia="zh-CN"/>
+        </w:rPr>
+      </w:pPr>
+    </w:p>
+    <w:p>
+      <w:pPr>
+        <w:numPr>
+          <w:ilvl w:val="2"/>
+          <w:numId w:val="2"/>
+        </w:numPr>
+        <w:ind w:firstLine="0" w:firstLineChars="0"/>
+        <w:rPr>
+          <w:rFonts w:hint="default" w:ascii="黑体" w:hAnsi="黑体" w:eastAsia="黑体" w:cs="黑体"/>
+          <w:b/>
+          <w:bCs/>
+          <w:sz w:val="24"/>
+          <w:szCs w:val="24"/>
+          <w:lang w:val="en-US" w:eastAsia="zh-CN"/>
+        </w:rPr>
+      </w:pPr>
+      <w:r>
+        <w:rPr>
+          <w:rFonts w:hint="eastAsia" w:ascii="黑体" w:hAnsi="黑体" w:eastAsia="黑体" w:cs="黑体"/>
+          <w:b/>
+          <w:bCs/>
+          <w:sz w:val="24"/>
+          <w:szCs w:val="24"/>
+          <w:lang w:val="en-US" w:eastAsia="zh-CN"/>
+        </w:rPr>
+        <w:t>多线性表的管理</w:t>
+      </w:r>
+    </w:p>
+    <w:p>
+      <w:pPr>
+        <w:ind w:firstLine="420" w:firstLineChars="0"/>
+        <w:rPr>
+          <w:rFonts w:hint="default" w:eastAsia="宋体"/>
+          <w:sz w:val="24"/>
+          <w:szCs w:val="24"/>
+          <w:lang w:val="en-US" w:eastAsia="zh-CN"/>
+        </w:rPr>
+      </w:pPr>
+      <w:r>
+        <w:rPr>
+          <w:rFonts w:hint="eastAsia" w:ascii="宋体" w:hAnsi="宋体" w:cs="宋体"/>
+          <w:b w:val="0"/>
+          <w:bCs w:val="0"/>
+          <w:sz w:val="24"/>
+          <w:szCs w:val="24"/>
+          <w:lang w:val="en-US" w:eastAsia="zh-CN"/>
+        </w:rPr>
+        <w:t>同实验一一样我定义</w:t>
+      </w:r>
+      <w:r>
+        <w:rPr>
+          <w:rFonts w:hint="eastAsia"/>
+          <w:sz w:val="24"/>
+          <w:szCs w:val="24"/>
+          <w:lang w:val="en-US" w:eastAsia="zh-CN"/>
+        </w:rPr>
+        <w:t>了一个结构体指针数组，用来存储指向各个线性表的指针值，指针在数组中对应的下标就是相应线性表的标识（从0开始），在演示菜单中可以实现各个线性表的切换。</w:t>
+      </w:r>
+    </w:p>
+    <w:p>
+      <w:pPr>
+        <w:numPr>
+          <w:ilvl w:val="0"/>
+          <w:numId w:val="0"/>
+        </w:numPr>
+        <w:rPr>
+          <w:rFonts w:hint="default" w:ascii="宋体" w:hAnsi="宋体" w:cs="宋体"/>
+          <w:b w:val="0"/>
+          <w:bCs w:val="0"/>
+          <w:sz w:val="24"/>
+          <w:szCs w:val="24"/>
+          <w:lang w:val="en-US" w:eastAsia="zh-CN"/>
+        </w:rPr>
+      </w:pPr>
+    </w:p>
+    <w:p>
+      <w:pPr>
+        <w:numPr>
+          <w:ilvl w:val="2"/>
+          <w:numId w:val="2"/>
+        </w:numPr>
+        <w:ind w:firstLine="0" w:firstLineChars="0"/>
+        <w:rPr>
+          <w:rFonts w:hint="default" w:ascii="黑体" w:hAnsi="黑体" w:eastAsia="黑体" w:cs="黑体"/>
+          <w:b/>
+          <w:bCs/>
+          <w:sz w:val="24"/>
+          <w:szCs w:val="24"/>
+          <w:lang w:val="en-US" w:eastAsia="zh-CN"/>
+        </w:rPr>
+      </w:pPr>
+      <w:r>
+        <w:rPr>
+          <w:rFonts w:hint="eastAsia" w:ascii="黑体" w:hAnsi="黑体" w:eastAsia="黑体" w:cs="黑体"/>
+          <w:b/>
+          <w:bCs/>
+          <w:sz w:val="24"/>
+          <w:szCs w:val="24"/>
+          <w:lang w:val="en-US" w:eastAsia="zh-CN"/>
+        </w:rPr>
+        <w:t>演示系统和文件存储的设计</w:t>
+      </w:r>
+    </w:p>
+    <w:p>
+      <w:pPr>
+        <w:ind w:firstLine="420" w:firstLineChars="0"/>
+        <w:rPr>
+          <w:rFonts w:hint="eastAsia"/>
+          <w:sz w:val="24"/>
+          <w:lang w:val="en-US" w:eastAsia="zh-CN"/>
+        </w:rPr>
+      </w:pPr>
+      <w:r>
+        <w:rPr>
+          <w:rFonts w:hint="eastAsia"/>
+          <w:sz w:val="24"/>
+          <w:lang w:val="en-US" w:eastAsia="zh-CN"/>
+        </w:rPr>
+        <w:t>演示系统借鉴了附录A中给出的框架，该框架将完成函数调用所需实参值的准备和函数执行结果的实现，并给出适当的操作提示显示，整体以命令行呈现。</w:t>
+      </w:r>
+    </w:p>
+    <w:p>
+      <w:pPr>
+        <w:ind w:firstLine="420" w:firstLineChars="0"/>
+        <w:rPr>
+          <w:rFonts w:hint="default" w:eastAsia="宋体"/>
+          <w:sz w:val="24"/>
+          <w:szCs w:val="24"/>
+          <w:lang w:val="en-US" w:eastAsia="zh-CN"/>
+        </w:rPr>
+      </w:pPr>
+      <w:r>
+        <w:rPr>
+          <w:rFonts w:hint="eastAsia"/>
+          <w:sz w:val="24"/>
+          <w:lang w:val="en-US" w:eastAsia="zh-CN"/>
+        </w:rPr>
+        <w:t>此外设计了数据文件实时存储，文件存储的操作包括在演示系统上，用户可以自行选择是否将当前线性表存储，存储方式为将当前的线性表结构体和数据区域直接将内存区块写入文件中。文件读取操作也包括在演示系统里面，读取时用户可以选择当前目录中已经保存的文件加载，来还原该文件所存储的一个线性表的数据。</w:t>
+      </w:r>
+    </w:p>
+    <w:p>
+      <w:pPr>
+        <w:numPr>
+          <w:ilvl w:val="0"/>
+          <w:numId w:val="0"/>
+        </w:numPr>
+        <w:ind w:leftChars="0" w:firstLine="420" w:firstLineChars="0"/>
+        <w:rPr>
+          <w:rFonts w:hint="eastAsia" w:ascii="宋体" w:hAnsi="宋体" w:eastAsia="宋体" w:cs="宋体"/>
+          <w:b w:val="0"/>
+          <w:bCs w:val="0"/>
+          <w:sz w:val="24"/>
+          <w:szCs w:val="24"/>
+          <w:lang w:val="en-US" w:eastAsia="zh-CN"/>
+        </w:rPr>
+      </w:pPr>
+    </w:p>
+    <w:p>
+      <w:pPr>
         <w:pStyle w:val="3"/>
+        <w:numPr>
+          <w:ilvl w:val="1"/>
+          <w:numId w:val="2"/>
+        </w:numPr>
         <w:spacing w:before="156" w:beforeLines="50" w:after="156" w:afterLines="50" w:line="360" w:lineRule="auto"/>
-        <w:rPr>
-          <w:rFonts w:ascii="黑体"/>
-          <w:sz w:val="28"/>
-          <w:szCs w:val="28"/>
-        </w:rPr>
-      </w:pPr>
-      <w:bookmarkStart w:id="19" w:name="_Toc458159887"/>
-      <w:r>
-        <w:rPr>
-          <w:rFonts w:ascii="黑体" w:hAnsi="黑体"/>
-          <w:sz w:val="28"/>
-          <w:szCs w:val="28"/>
-        </w:rPr>
-        <w:t xml:space="preserve">2.2 </w:t>
-      </w:r>
-      <w:r>
+        <w:ind w:left="0" w:leftChars="0" w:firstLine="0" w:firstLineChars="0"/>
         <w:rPr>
           <w:rFonts w:hint="eastAsia" w:ascii="黑体" w:hAnsi="黑体"/>
           <w:sz w:val="28"/>
           <w:szCs w:val="28"/>
         </w:rPr>
-        <w:t>系统设计</w:t>
-      </w:r>
-      <w:bookmarkEnd w:id="19"/>
-    </w:p>
-    <w:p>
-      <w:pPr>
-        <w:pStyle w:val="3"/>
-        <w:spacing w:before="156" w:beforeLines="50" w:after="156" w:afterLines="50" w:line="360" w:lineRule="auto"/>
-        <w:rPr>
-          <w:rFonts w:ascii="黑体" w:hAnsi="黑体"/>
-          <w:sz w:val="28"/>
-          <w:szCs w:val="28"/>
-        </w:rPr>
-      </w:pPr>
-      <w:bookmarkStart w:id="20" w:name="_Toc458159888"/>
-      <w:r>
-        <w:rPr>
-          <w:rFonts w:ascii="黑体" w:hAnsi="黑体"/>
-          <w:sz w:val="28"/>
-          <w:szCs w:val="28"/>
-        </w:rPr>
-        <w:t xml:space="preserve">2.3 </w:t>
-      </w:r>
+      </w:pPr>
+      <w:bookmarkStart w:id="19" w:name="_Toc458159887"/>
       <w:r>
         <w:rPr>
           <w:rFonts w:hint="eastAsia" w:ascii="黑体" w:hAnsi="黑体"/>
           <w:sz w:val="28"/>
           <w:szCs w:val="28"/>
         </w:rPr>
+        <w:t>系统设计</w:t>
+      </w:r>
+      <w:bookmarkEnd w:id="19"/>
+    </w:p>
+    <w:p>
+      <w:pPr>
+        <w:numPr>
+          <w:ilvl w:val="2"/>
+          <w:numId w:val="2"/>
+        </w:numPr>
+        <w:ind w:left="0" w:leftChars="0" w:firstLine="0" w:firstLineChars="0"/>
+        <w:rPr>
+          <w:rFonts w:hint="eastAsia" w:ascii="黑体" w:hAnsi="黑体" w:eastAsia="黑体" w:cs="黑体"/>
+          <w:b/>
+          <w:bCs/>
+          <w:sz w:val="24"/>
+          <w:szCs w:val="24"/>
+          <w:lang w:val="en-US" w:eastAsia="zh-CN"/>
+        </w:rPr>
+      </w:pPr>
+      <w:r>
+        <w:rPr>
+          <w:rFonts w:hint="eastAsia" w:ascii="黑体" w:hAnsi="黑体" w:eastAsia="黑体" w:cs="黑体"/>
+          <w:b/>
+          <w:bCs/>
+          <w:sz w:val="24"/>
+          <w:szCs w:val="24"/>
+          <w:lang w:val="en-US" w:eastAsia="zh-CN"/>
+        </w:rPr>
+        <w:t>数据物理结构</w:t>
+      </w:r>
+    </w:p>
+    <w:p>
+      <w:pPr>
+        <w:numPr>
+          <w:ilvl w:val="0"/>
+          <w:numId w:val="0"/>
+        </w:numPr>
+        <w:ind w:leftChars="0" w:firstLine="420" w:firstLineChars="0"/>
+        <w:rPr>
+          <w:rFonts w:hint="eastAsia" w:ascii="宋体" w:hAnsi="宋体" w:cs="宋体"/>
+          <w:b w:val="0"/>
+          <w:bCs w:val="0"/>
+          <w:sz w:val="24"/>
+          <w:szCs w:val="24"/>
+          <w:lang w:val="en-US" w:eastAsia="zh-CN"/>
+        </w:rPr>
+      </w:pPr>
+      <w:r>
+        <w:rPr>
+          <w:rFonts w:hint="eastAsia" w:ascii="宋体" w:hAnsi="宋体" w:cs="宋体"/>
+          <w:b w:val="0"/>
+          <w:bCs w:val="0"/>
+          <w:sz w:val="24"/>
+          <w:szCs w:val="24"/>
+          <w:lang w:val="en-US" w:eastAsia="zh-CN"/>
+        </w:rPr>
+        <w:t>线性表的存储数据结构</w:t>
+      </w:r>
+    </w:p>
+    <w:p>
+      <w:pPr>
+        <w:numPr>
+          <w:ilvl w:val="0"/>
+          <w:numId w:val="0"/>
+        </w:numPr>
+        <w:ind w:leftChars="0" w:firstLine="420" w:firstLineChars="0"/>
+        <w:rPr>
+          <w:rFonts w:hint="eastAsia" w:ascii="宋体" w:hAnsi="宋体" w:cs="宋体"/>
+          <w:b w:val="0"/>
+          <w:bCs w:val="0"/>
+          <w:sz w:val="24"/>
+          <w:szCs w:val="24"/>
+          <w:lang w:val="en-US" w:eastAsia="zh-CN"/>
+        </w:rPr>
+      </w:pPr>
+      <w:r>
+        <w:rPr>
+          <w:rFonts w:hint="eastAsia" w:ascii="宋体" w:hAnsi="宋体" w:cs="宋体"/>
+          <w:b w:val="0"/>
+          <w:bCs w:val="0"/>
+          <w:sz w:val="24"/>
+          <w:szCs w:val="24"/>
+          <w:lang w:val="en-US" w:eastAsia="zh-CN"/>
+        </w:rPr>
+        <w:t>线性表结构体定义如下：</w:t>
+      </w:r>
+    </w:p>
+    <w:p>
+      <w:pPr>
+        <w:spacing w:beforeLines="0" w:afterLines="0"/>
+        <w:ind w:firstLine="420" w:firstLineChars="0"/>
+        <w:jc w:val="left"/>
+        <w:rPr>
+          <w:rFonts w:hint="eastAsia" w:ascii="宋体" w:hAnsi="宋体" w:eastAsia="宋体" w:cs="宋体"/>
+          <w:b/>
+          <w:bCs/>
+          <w:color w:val="000000" w:themeColor="text1"/>
+          <w:sz w:val="24"/>
+          <w:szCs w:val="24"/>
+          <w14:textFill>
+            <w14:solidFill>
+              <w14:schemeClr w14:val="tx1"/>
+            </w14:solidFill>
+          </w14:textFill>
+        </w:rPr>
+      </w:pPr>
+      <w:r>
+        <w:rPr>
+          <w:rFonts w:hint="eastAsia" w:ascii="宋体" w:hAnsi="宋体" w:eastAsia="宋体" w:cs="宋体"/>
+          <w:b/>
+          <w:bCs/>
+          <w:color w:val="000000" w:themeColor="text1"/>
+          <w:sz w:val="24"/>
+          <w:szCs w:val="24"/>
+          <w14:textFill>
+            <w14:solidFill>
+              <w14:schemeClr w14:val="tx1"/>
+            </w14:solidFill>
+          </w14:textFill>
+        </w:rPr>
+        <w:t>typedef struct LNode//define of ADT</w:t>
+      </w:r>
+    </w:p>
+    <w:p>
+      <w:pPr>
+        <w:spacing w:beforeLines="0" w:afterLines="0"/>
+        <w:ind w:firstLine="420" w:firstLineChars="0"/>
+        <w:jc w:val="left"/>
+        <w:rPr>
+          <w:rFonts w:hint="eastAsia" w:ascii="宋体" w:hAnsi="宋体" w:eastAsia="宋体" w:cs="宋体"/>
+          <w:b/>
+          <w:bCs/>
+          <w:color w:val="000000" w:themeColor="text1"/>
+          <w:sz w:val="24"/>
+          <w:szCs w:val="24"/>
+          <w14:textFill>
+            <w14:solidFill>
+              <w14:schemeClr w14:val="tx1"/>
+            </w14:solidFill>
+          </w14:textFill>
+        </w:rPr>
+      </w:pPr>
+      <w:r>
+        <w:rPr>
+          <w:rFonts w:hint="eastAsia" w:ascii="宋体" w:hAnsi="宋体" w:eastAsia="宋体" w:cs="宋体"/>
+          <w:b/>
+          <w:bCs/>
+          <w:color w:val="000000" w:themeColor="text1"/>
+          <w:sz w:val="24"/>
+          <w:szCs w:val="24"/>
+          <w14:textFill>
+            <w14:solidFill>
+              <w14:schemeClr w14:val="tx1"/>
+            </w14:solidFill>
+          </w14:textFill>
+        </w:rPr>
+        <w:t>{</w:t>
+      </w:r>
+    </w:p>
+    <w:p>
+      <w:pPr>
+        <w:spacing w:beforeLines="0" w:afterLines="0"/>
+        <w:ind w:firstLine="420" w:firstLineChars="0"/>
+        <w:jc w:val="left"/>
+        <w:rPr>
+          <w:rFonts w:hint="eastAsia" w:ascii="宋体" w:hAnsi="宋体" w:eastAsia="宋体" w:cs="宋体"/>
+          <w:b/>
+          <w:bCs/>
+          <w:color w:val="000000" w:themeColor="text1"/>
+          <w:sz w:val="24"/>
+          <w:szCs w:val="24"/>
+          <w14:textFill>
+            <w14:solidFill>
+              <w14:schemeClr w14:val="tx1"/>
+            </w14:solidFill>
+          </w14:textFill>
+        </w:rPr>
+      </w:pPr>
+      <w:r>
+        <w:rPr>
+          <w:rFonts w:hint="eastAsia" w:ascii="宋体" w:hAnsi="宋体" w:eastAsia="宋体" w:cs="宋体"/>
+          <w:b/>
+          <w:bCs/>
+          <w:color w:val="000000" w:themeColor="text1"/>
+          <w:sz w:val="24"/>
+          <w:szCs w:val="24"/>
+          <w14:textFill>
+            <w14:solidFill>
+              <w14:schemeClr w14:val="tx1"/>
+            </w14:solidFill>
+          </w14:textFill>
+        </w:rPr>
+        <w:tab/>
+      </w:r>
+      <w:r>
+        <w:rPr>
+          <w:rFonts w:hint="eastAsia" w:ascii="宋体" w:hAnsi="宋体" w:eastAsia="宋体" w:cs="宋体"/>
+          <w:b/>
+          <w:bCs/>
+          <w:color w:val="000000" w:themeColor="text1"/>
+          <w:sz w:val="24"/>
+          <w:szCs w:val="24"/>
+          <w14:textFill>
+            <w14:solidFill>
+              <w14:schemeClr w14:val="tx1"/>
+            </w14:solidFill>
+          </w14:textFill>
+        </w:rPr>
+        <w:t>ElemType data;//data area</w:t>
+      </w:r>
+    </w:p>
+    <w:p>
+      <w:pPr>
+        <w:spacing w:beforeLines="0" w:afterLines="0"/>
+        <w:ind w:firstLine="420" w:firstLineChars="0"/>
+        <w:jc w:val="left"/>
+        <w:rPr>
+          <w:rFonts w:hint="eastAsia" w:ascii="宋体" w:hAnsi="宋体" w:eastAsia="宋体" w:cs="宋体"/>
+          <w:b/>
+          <w:bCs/>
+          <w:color w:val="000000" w:themeColor="text1"/>
+          <w:sz w:val="24"/>
+          <w:szCs w:val="24"/>
+          <w14:textFill>
+            <w14:solidFill>
+              <w14:schemeClr w14:val="tx1"/>
+            </w14:solidFill>
+          </w14:textFill>
+        </w:rPr>
+      </w:pPr>
+      <w:r>
+        <w:rPr>
+          <w:rFonts w:hint="eastAsia" w:ascii="宋体" w:hAnsi="宋体" w:eastAsia="宋体" w:cs="宋体"/>
+          <w:b/>
+          <w:bCs/>
+          <w:color w:val="000000" w:themeColor="text1"/>
+          <w:sz w:val="24"/>
+          <w:szCs w:val="24"/>
+          <w14:textFill>
+            <w14:solidFill>
+              <w14:schemeClr w14:val="tx1"/>
+            </w14:solidFill>
+          </w14:textFill>
+        </w:rPr>
+        <w:tab/>
+      </w:r>
+      <w:r>
+        <w:rPr>
+          <w:rFonts w:hint="eastAsia" w:ascii="宋体" w:hAnsi="宋体" w:eastAsia="宋体" w:cs="宋体"/>
+          <w:b/>
+          <w:bCs/>
+          <w:color w:val="000000" w:themeColor="text1"/>
+          <w:sz w:val="24"/>
+          <w:szCs w:val="24"/>
+          <w14:textFill>
+            <w14:solidFill>
+              <w14:schemeClr w14:val="tx1"/>
+            </w14:solidFill>
+          </w14:textFill>
+        </w:rPr>
+        <w:t>struct LNode *next;//pointer area</w:t>
+      </w:r>
+    </w:p>
+    <w:p>
+      <w:pPr>
+        <w:numPr>
+          <w:ilvl w:val="0"/>
+          <w:numId w:val="0"/>
+        </w:numPr>
+        <w:ind w:left="420" w:leftChars="0" w:firstLine="420" w:firstLineChars="0"/>
+        <w:rPr>
+          <w:rFonts w:hint="eastAsia" w:ascii="宋体" w:hAnsi="宋体" w:eastAsia="宋体" w:cs="宋体"/>
+          <w:b/>
+          <w:bCs/>
+          <w:color w:val="000000" w:themeColor="text1"/>
+          <w:sz w:val="24"/>
+          <w:szCs w:val="24"/>
+          <w14:textFill>
+            <w14:solidFill>
+              <w14:schemeClr w14:val="tx1"/>
+            </w14:solidFill>
+          </w14:textFill>
+        </w:rPr>
+      </w:pPr>
+      <w:r>
+        <w:rPr>
+          <w:rFonts w:hint="eastAsia" w:ascii="宋体" w:hAnsi="宋体" w:eastAsia="宋体" w:cs="宋体"/>
+          <w:b/>
+          <w:bCs/>
+          <w:color w:val="000000" w:themeColor="text1"/>
+          <w:sz w:val="24"/>
+          <w:szCs w:val="24"/>
+          <w14:textFill>
+            <w14:solidFill>
+              <w14:schemeClr w14:val="tx1"/>
+            </w14:solidFill>
+          </w14:textFill>
+        </w:rPr>
+        <w:t>}LNode,*LinkList;</w:t>
+      </w:r>
+    </w:p>
+    <w:p>
+      <w:pPr>
+        <w:numPr>
+          <w:ilvl w:val="0"/>
+          <w:numId w:val="0"/>
+        </w:numPr>
+        <w:ind w:left="420" w:leftChars="0" w:firstLine="420" w:firstLineChars="0"/>
+        <w:rPr>
+          <w:rFonts w:hint="eastAsia" w:ascii="宋体" w:hAnsi="宋体" w:eastAsia="宋体" w:cs="宋体"/>
+          <w:b/>
+          <w:bCs/>
+          <w:color w:val="000000" w:themeColor="text1"/>
+          <w:sz w:val="24"/>
+          <w:szCs w:val="24"/>
+          <w:lang w:val="en-US" w:eastAsia="zh-CN"/>
+          <w14:textFill>
+            <w14:solidFill>
+              <w14:schemeClr w14:val="tx1"/>
+            </w14:solidFill>
+          </w14:textFill>
+        </w:rPr>
+      </w:pPr>
+    </w:p>
+    <w:p>
+      <w:pPr>
+        <w:numPr>
+          <w:ilvl w:val="2"/>
+          <w:numId w:val="2"/>
+        </w:numPr>
+        <w:ind w:left="0" w:leftChars="0" w:firstLine="0" w:firstLineChars="0"/>
+        <w:rPr>
+          <w:rFonts w:hint="default" w:ascii="黑体" w:hAnsi="黑体" w:eastAsia="黑体" w:cs="黑体"/>
+          <w:b/>
+          <w:bCs/>
+          <w:sz w:val="24"/>
+          <w:szCs w:val="24"/>
+          <w:lang w:val="en-US" w:eastAsia="zh-CN"/>
+        </w:rPr>
+      </w:pPr>
+      <w:r>
+        <w:rPr>
+          <w:rFonts w:hint="eastAsia" w:ascii="黑体" w:hAnsi="黑体" w:eastAsia="黑体" w:cs="黑体"/>
+          <w:b/>
+          <w:bCs/>
+          <w:sz w:val="24"/>
+          <w:szCs w:val="24"/>
+          <w:lang w:val="en-US" w:eastAsia="zh-CN"/>
+        </w:rPr>
+        <w:t>演示系统</w:t>
+      </w:r>
+    </w:p>
+    <w:p>
+      <w:pPr>
+        <w:numPr>
+          <w:ilvl w:val="0"/>
+          <w:numId w:val="0"/>
+        </w:numPr>
+        <w:ind w:leftChars="0" w:firstLine="420" w:firstLineChars="0"/>
+        <w:rPr>
+          <w:rFonts w:hint="eastAsia" w:ascii="宋体" w:hAnsi="宋体" w:cs="宋体"/>
+          <w:b w:val="0"/>
+          <w:bCs w:val="0"/>
+          <w:sz w:val="24"/>
+          <w:szCs w:val="24"/>
+          <w:lang w:val="en-US" w:eastAsia="zh-CN"/>
+        </w:rPr>
+      </w:pPr>
+      <w:r>
+        <w:rPr>
+          <w:rFonts w:hint="eastAsia" w:ascii="宋体" w:hAnsi="宋体" w:cs="宋体"/>
+          <w:b w:val="0"/>
+          <w:bCs w:val="0"/>
+          <w:sz w:val="24"/>
+          <w:szCs w:val="24"/>
+          <w:lang w:val="en-US" w:eastAsia="zh-CN"/>
+        </w:rPr>
+        <w:t>演示系统包括用户操作界面和功能调用部分。</w:t>
+      </w:r>
+    </w:p>
+    <w:p>
+      <w:pPr>
+        <w:numPr>
+          <w:ilvl w:val="0"/>
+          <w:numId w:val="0"/>
+        </w:numPr>
+        <w:ind w:leftChars="0" w:firstLine="420" w:firstLineChars="0"/>
+        <w:rPr>
+          <w:rFonts w:hint="eastAsia" w:ascii="宋体" w:hAnsi="宋体" w:cs="宋体"/>
+          <w:b w:val="0"/>
+          <w:bCs w:val="0"/>
+          <w:sz w:val="24"/>
+          <w:szCs w:val="24"/>
+          <w:lang w:val="en-US" w:eastAsia="zh-CN"/>
+        </w:rPr>
+      </w:pPr>
+      <w:r>
+        <w:rPr>
+          <w:rFonts w:hint="eastAsia" w:ascii="宋体" w:hAnsi="宋体" w:cs="宋体"/>
+          <w:b w:val="0"/>
+          <w:bCs w:val="0"/>
+          <w:sz w:val="24"/>
+          <w:szCs w:val="24"/>
+          <w:lang w:val="en-US" w:eastAsia="zh-CN"/>
+        </w:rPr>
+        <w:t>演示系统界面语言为英文，所有操作和提示语言均为英文。</w:t>
+      </w:r>
+    </w:p>
+    <w:p>
+      <w:pPr>
+        <w:numPr>
+          <w:ilvl w:val="0"/>
+          <w:numId w:val="0"/>
+        </w:numPr>
+        <w:ind w:leftChars="0" w:firstLine="420" w:firstLineChars="0"/>
+        <w:rPr>
+          <w:rFonts w:hint="eastAsia" w:ascii="宋体" w:hAnsi="宋体" w:cs="宋体"/>
+          <w:b w:val="0"/>
+          <w:bCs w:val="0"/>
+          <w:sz w:val="24"/>
+          <w:szCs w:val="24"/>
+          <w:lang w:val="en-US" w:eastAsia="zh-CN"/>
+        </w:rPr>
+      </w:pPr>
+      <w:r>
+        <w:rPr>
+          <w:rFonts w:hint="eastAsia" w:ascii="宋体" w:hAnsi="宋体" w:cs="宋体"/>
+          <w:b w:val="0"/>
+          <w:bCs w:val="0"/>
+          <w:sz w:val="24"/>
+          <w:szCs w:val="24"/>
+          <w:lang w:val="en-US" w:eastAsia="zh-CN"/>
+        </w:rPr>
+        <w:t>用户操作界面输出可选的线性表操作，用户输入数字选择要进行的操作。在用户选择操作后，功能调用部分会显示函数的名称，参数，返回值和作用，系统提示用户输入参数。</w:t>
+      </w:r>
+    </w:p>
+    <w:p>
+      <w:pPr>
+        <w:numPr>
+          <w:ilvl w:val="0"/>
+          <w:numId w:val="0"/>
+        </w:numPr>
+        <w:ind w:leftChars="0" w:firstLine="420" w:firstLineChars="0"/>
+        <w:rPr>
+          <w:rFonts w:hint="eastAsia" w:ascii="宋体" w:hAnsi="宋体" w:cs="宋体"/>
+          <w:b w:val="0"/>
+          <w:bCs w:val="0"/>
+          <w:sz w:val="24"/>
+          <w:szCs w:val="24"/>
+          <w:lang w:val="en-US" w:eastAsia="zh-CN"/>
+        </w:rPr>
+      </w:pPr>
+      <w:r>
+        <w:rPr>
+          <w:rFonts w:hint="eastAsia" w:ascii="宋体" w:hAnsi="宋体" w:cs="宋体"/>
+          <w:b w:val="0"/>
+          <w:bCs w:val="0"/>
+          <w:sz w:val="24"/>
+          <w:szCs w:val="24"/>
+          <w:lang w:val="en-US" w:eastAsia="zh-CN"/>
+        </w:rPr>
+        <w:t>功能调用部分将用户输入的有关信息传递给线性数据结构的操作函数进行调用，并对函数的返回值进行处理判断输出相应的提示信息。</w:t>
+      </w:r>
+    </w:p>
+    <w:p>
+      <w:pPr>
+        <w:numPr>
+          <w:ilvl w:val="0"/>
+          <w:numId w:val="0"/>
+        </w:numPr>
+        <w:ind w:leftChars="0" w:firstLine="420" w:firstLineChars="0"/>
+        <w:rPr>
+          <w:rFonts w:hint="eastAsia" w:ascii="宋体" w:hAnsi="宋体" w:cs="宋体"/>
+          <w:b w:val="0"/>
+          <w:bCs w:val="0"/>
+          <w:sz w:val="24"/>
+          <w:szCs w:val="24"/>
+          <w:lang w:val="en-US" w:eastAsia="zh-CN"/>
+        </w:rPr>
+      </w:pPr>
+      <w:r>
+        <w:rPr>
+          <w:rFonts w:hint="eastAsia" w:ascii="宋体" w:hAnsi="宋体" w:cs="宋体"/>
+          <w:b w:val="0"/>
+          <w:bCs w:val="0"/>
+          <w:sz w:val="24"/>
+          <w:szCs w:val="24"/>
+          <w:lang w:val="en-US" w:eastAsia="zh-CN"/>
+        </w:rPr>
+        <w:t>（流程图）</w:t>
+      </w:r>
+    </w:p>
+    <w:p>
+      <w:pPr>
+        <w:numPr>
+          <w:ilvl w:val="0"/>
+          <w:numId w:val="0"/>
+        </w:numPr>
+        <w:ind w:leftChars="0" w:firstLine="420" w:firstLineChars="0"/>
+        <w:rPr>
+          <w:rFonts w:hint="eastAsia" w:ascii="宋体" w:hAnsi="宋体" w:cs="宋体"/>
+          <w:b w:val="0"/>
+          <w:bCs w:val="0"/>
+          <w:sz w:val="24"/>
+          <w:szCs w:val="24"/>
+          <w:lang w:val="en-US" w:eastAsia="zh-CN"/>
+        </w:rPr>
+      </w:pPr>
+    </w:p>
+    <w:p>
+      <w:pPr>
+        <w:numPr>
+          <w:ilvl w:val="0"/>
+          <w:numId w:val="0"/>
+        </w:numPr>
+        <w:ind w:leftChars="0" w:firstLine="420" w:firstLineChars="0"/>
+        <w:rPr>
+          <w:rFonts w:hint="eastAsia" w:ascii="宋体" w:hAnsi="宋体" w:cs="宋体"/>
+          <w:b w:val="0"/>
+          <w:bCs w:val="0"/>
+          <w:sz w:val="24"/>
+          <w:szCs w:val="24"/>
+          <w:lang w:val="en-US" w:eastAsia="zh-CN"/>
+        </w:rPr>
+      </w:pPr>
+    </w:p>
+    <w:p>
+      <w:pPr>
+        <w:numPr>
+          <w:ilvl w:val="0"/>
+          <w:numId w:val="0"/>
+        </w:numPr>
+        <w:ind w:leftChars="0" w:firstLine="420" w:firstLineChars="0"/>
+        <w:rPr>
+          <w:rFonts w:hint="eastAsia" w:ascii="宋体" w:hAnsi="宋体" w:cs="宋体"/>
+          <w:b w:val="0"/>
+          <w:bCs w:val="0"/>
+          <w:sz w:val="24"/>
+          <w:szCs w:val="24"/>
+          <w:lang w:val="en-US" w:eastAsia="zh-CN"/>
+        </w:rPr>
+      </w:pPr>
+    </w:p>
+    <w:p>
+      <w:pPr>
+        <w:numPr>
+          <w:ilvl w:val="0"/>
+          <w:numId w:val="0"/>
+        </w:numPr>
+        <w:ind w:leftChars="0" w:firstLine="420" w:firstLineChars="0"/>
+        <w:rPr>
+          <w:rFonts w:hint="eastAsia" w:ascii="宋体" w:hAnsi="宋体" w:cs="宋体"/>
+          <w:b w:val="0"/>
+          <w:bCs w:val="0"/>
+          <w:sz w:val="24"/>
+          <w:szCs w:val="24"/>
+          <w:lang w:val="en-US" w:eastAsia="zh-CN"/>
+        </w:rPr>
+      </w:pPr>
+    </w:p>
+    <w:p>
+      <w:pPr>
+        <w:numPr>
+          <w:ilvl w:val="0"/>
+          <w:numId w:val="0"/>
+        </w:numPr>
+        <w:ind w:leftChars="0" w:firstLine="420" w:firstLineChars="0"/>
+        <w:rPr>
+          <w:rFonts w:hint="default" w:ascii="宋体" w:hAnsi="宋体" w:cs="宋体"/>
+          <w:b w:val="0"/>
+          <w:bCs w:val="0"/>
+          <w:sz w:val="24"/>
+          <w:szCs w:val="24"/>
+          <w:lang w:val="en-US" w:eastAsia="zh-CN"/>
+        </w:rPr>
+      </w:pPr>
+    </w:p>
+    <w:p>
+      <w:pPr>
+        <w:numPr>
+          <w:ilvl w:val="2"/>
+          <w:numId w:val="2"/>
+        </w:numPr>
+        <w:ind w:left="0" w:leftChars="0" w:firstLine="0" w:firstLineChars="0"/>
+        <w:rPr>
+          <w:rFonts w:hint="default" w:ascii="黑体" w:hAnsi="黑体" w:eastAsia="黑体" w:cs="黑体"/>
+          <w:b/>
+          <w:bCs/>
+          <w:sz w:val="24"/>
+          <w:szCs w:val="24"/>
+          <w:lang w:val="en-US" w:eastAsia="zh-CN"/>
+        </w:rPr>
+      </w:pPr>
+      <w:r>
+        <w:rPr>
+          <w:rFonts w:hint="eastAsia" w:ascii="黑体" w:hAnsi="黑体" w:eastAsia="黑体" w:cs="黑体"/>
+          <w:b/>
+          <w:bCs/>
+          <w:sz w:val="24"/>
+          <w:szCs w:val="24"/>
+          <w:lang w:val="en-US" w:eastAsia="zh-CN"/>
+        </w:rPr>
+        <w:t>线性表运算实现算法</w:t>
+      </w:r>
+    </w:p>
+    <w:p>
+      <w:pPr>
+        <w:numPr>
+          <w:ilvl w:val="0"/>
+          <w:numId w:val="5"/>
+        </w:numPr>
+        <w:ind w:leftChars="0" w:firstLine="420" w:firstLineChars="0"/>
+        <w:rPr>
+          <w:rFonts w:hint="eastAsia" w:ascii="宋体" w:hAnsi="宋体" w:cs="宋体"/>
+          <w:b w:val="0"/>
+          <w:bCs w:val="0"/>
+          <w:sz w:val="24"/>
+          <w:szCs w:val="24"/>
+          <w:lang w:val="en-US" w:eastAsia="zh-CN"/>
+        </w:rPr>
+      </w:pPr>
+      <w:r>
+        <w:rPr>
+          <w:rFonts w:hint="eastAsia" w:ascii="宋体" w:hAnsi="宋体" w:cs="宋体"/>
+          <w:b w:val="0"/>
+          <w:bCs w:val="0"/>
+          <w:sz w:val="24"/>
+          <w:szCs w:val="24"/>
+          <w:lang w:val="en-US" w:eastAsia="zh-CN"/>
+        </w:rPr>
+        <w:t>status InitList(LinkList&amp;L);</w:t>
+      </w:r>
+    </w:p>
+    <w:p>
+      <w:pPr>
+        <w:numPr>
+          <w:ilvl w:val="0"/>
+          <w:numId w:val="5"/>
+        </w:numPr>
+        <w:ind w:leftChars="0" w:firstLine="420" w:firstLineChars="0"/>
+        <w:rPr>
+          <w:rFonts w:hint="default" w:ascii="宋体" w:hAnsi="宋体" w:cs="宋体"/>
+          <w:b w:val="0"/>
+          <w:bCs w:val="0"/>
+          <w:sz w:val="24"/>
+          <w:szCs w:val="24"/>
+          <w:lang w:val="en-US" w:eastAsia="zh-CN"/>
+        </w:rPr>
+      </w:pPr>
+      <w:r>
+        <w:rPr>
+          <w:rFonts w:hint="eastAsia" w:ascii="宋体" w:hAnsi="宋体" w:cs="宋体"/>
+          <w:b w:val="0"/>
+          <w:bCs w:val="0"/>
+          <w:sz w:val="24"/>
+          <w:szCs w:val="24"/>
+          <w:lang w:val="en-US" w:eastAsia="zh-CN"/>
+        </w:rPr>
+        <w:t>status DestroyList(LinkList&amp;L);</w:t>
+      </w:r>
+    </w:p>
+    <w:p>
+      <w:pPr>
+        <w:numPr>
+          <w:ilvl w:val="0"/>
+          <w:numId w:val="5"/>
+        </w:numPr>
+        <w:ind w:leftChars="0" w:firstLine="420" w:firstLineChars="0"/>
+        <w:rPr>
+          <w:rFonts w:hint="default" w:ascii="宋体" w:hAnsi="宋体" w:cs="宋体"/>
+          <w:b w:val="0"/>
+          <w:bCs w:val="0"/>
+          <w:sz w:val="24"/>
+          <w:szCs w:val="24"/>
+          <w:lang w:val="en-US" w:eastAsia="zh-CN"/>
+        </w:rPr>
+      </w:pPr>
+      <w:r>
+        <w:rPr>
+          <w:rFonts w:hint="eastAsia" w:ascii="宋体" w:hAnsi="宋体" w:cs="宋体"/>
+          <w:b w:val="0"/>
+          <w:bCs w:val="0"/>
+          <w:sz w:val="24"/>
+          <w:szCs w:val="24"/>
+          <w:lang w:val="en-US" w:eastAsia="zh-CN"/>
+        </w:rPr>
+        <w:t>Status ClearList(LinkList&amp;L);</w:t>
+      </w:r>
+    </w:p>
+    <w:p>
+      <w:pPr>
+        <w:numPr>
+          <w:ilvl w:val="0"/>
+          <w:numId w:val="5"/>
+        </w:numPr>
+        <w:ind w:leftChars="0" w:firstLine="420" w:firstLineChars="0"/>
+        <w:rPr>
+          <w:rFonts w:hint="default" w:ascii="宋体" w:hAnsi="宋体" w:cs="宋体"/>
+          <w:b w:val="0"/>
+          <w:bCs w:val="0"/>
+          <w:sz w:val="24"/>
+          <w:szCs w:val="24"/>
+          <w:lang w:val="en-US" w:eastAsia="zh-CN"/>
+        </w:rPr>
+      </w:pPr>
+      <w:r>
+        <w:rPr>
+          <w:rFonts w:hint="eastAsia" w:ascii="宋体" w:hAnsi="宋体" w:cs="宋体"/>
+          <w:b w:val="0"/>
+          <w:bCs w:val="0"/>
+          <w:sz w:val="24"/>
+          <w:szCs w:val="24"/>
+          <w:lang w:val="en-US" w:eastAsia="zh-CN"/>
+        </w:rPr>
+        <w:t>Status ListEmpty(LinkList&amp;L);</w:t>
+      </w:r>
+    </w:p>
+    <w:p>
+      <w:pPr>
+        <w:numPr>
+          <w:ilvl w:val="0"/>
+          <w:numId w:val="5"/>
+        </w:numPr>
+        <w:ind w:leftChars="0" w:firstLine="420" w:firstLineChars="0"/>
+        <w:rPr>
+          <w:rFonts w:hint="default" w:ascii="宋体" w:hAnsi="宋体" w:cs="宋体"/>
+          <w:b w:val="0"/>
+          <w:bCs w:val="0"/>
+          <w:sz w:val="24"/>
+          <w:szCs w:val="24"/>
+          <w:lang w:val="en-US" w:eastAsia="zh-CN"/>
+        </w:rPr>
+      </w:pPr>
+      <w:r>
+        <w:rPr>
+          <w:rFonts w:hint="eastAsia" w:ascii="宋体" w:hAnsi="宋体" w:cs="宋体"/>
+          <w:b w:val="0"/>
+          <w:bCs w:val="0"/>
+          <w:sz w:val="24"/>
+          <w:szCs w:val="24"/>
+          <w:lang w:val="en-US" w:eastAsia="zh-CN"/>
+        </w:rPr>
+        <w:t>Int ListLength(LinkList&amp;L);</w:t>
+      </w:r>
+    </w:p>
+    <w:p>
+      <w:pPr>
+        <w:numPr>
+          <w:ilvl w:val="0"/>
+          <w:numId w:val="5"/>
+        </w:numPr>
+        <w:ind w:leftChars="0" w:firstLine="420" w:firstLineChars="0"/>
+        <w:rPr>
+          <w:rFonts w:hint="default" w:ascii="宋体" w:hAnsi="宋体" w:cs="宋体"/>
+          <w:b w:val="0"/>
+          <w:bCs w:val="0"/>
+          <w:sz w:val="24"/>
+          <w:szCs w:val="24"/>
+          <w:lang w:val="en-US" w:eastAsia="zh-CN"/>
+        </w:rPr>
+      </w:pPr>
+      <w:r>
+        <w:rPr>
+          <w:rFonts w:hint="eastAsia" w:ascii="宋体" w:hAnsi="宋体" w:cs="宋体"/>
+          <w:b w:val="0"/>
+          <w:bCs w:val="0"/>
+          <w:sz w:val="24"/>
+          <w:szCs w:val="24"/>
+          <w:lang w:val="en-US" w:eastAsia="zh-CN"/>
+        </w:rPr>
+        <w:t>Status GetElem(LinkList&amp;L,int i,ElemType&amp;e);</w:t>
+      </w:r>
+    </w:p>
+    <w:p>
+      <w:pPr>
+        <w:numPr>
+          <w:ilvl w:val="0"/>
+          <w:numId w:val="5"/>
+        </w:numPr>
+        <w:ind w:leftChars="0" w:firstLine="420" w:firstLineChars="0"/>
+        <w:rPr>
+          <w:rFonts w:hint="default" w:ascii="宋体" w:hAnsi="宋体" w:cs="宋体"/>
+          <w:b w:val="0"/>
+          <w:bCs w:val="0"/>
+          <w:sz w:val="24"/>
+          <w:szCs w:val="24"/>
+          <w:lang w:val="en-US" w:eastAsia="zh-CN"/>
+        </w:rPr>
+      </w:pPr>
+      <w:r>
+        <w:rPr>
+          <w:rFonts w:hint="eastAsia" w:ascii="宋体" w:hAnsi="宋体" w:cs="宋体"/>
+          <w:b w:val="0"/>
+          <w:bCs w:val="0"/>
+          <w:sz w:val="24"/>
+          <w:szCs w:val="24"/>
+          <w:lang w:val="en-US" w:eastAsia="zh-CN"/>
+        </w:rPr>
+        <w:t>Status LocateElem(LinkList&amp;L,ElemType e,int(*compare)(ElemType x,ElemType e));</w:t>
+      </w:r>
+    </w:p>
+    <w:p>
+      <w:pPr>
+        <w:numPr>
+          <w:ilvl w:val="0"/>
+          <w:numId w:val="5"/>
+        </w:numPr>
+        <w:ind w:leftChars="0" w:firstLine="420" w:firstLineChars="0"/>
+        <w:rPr>
+          <w:rFonts w:hint="default" w:ascii="宋体" w:hAnsi="宋体" w:cs="宋体"/>
+          <w:b w:val="0"/>
+          <w:bCs w:val="0"/>
+          <w:sz w:val="24"/>
+          <w:szCs w:val="24"/>
+          <w:lang w:val="en-US" w:eastAsia="zh-CN"/>
+        </w:rPr>
+      </w:pPr>
+      <w:r>
+        <w:rPr>
+          <w:rFonts w:hint="eastAsia" w:ascii="宋体" w:hAnsi="宋体" w:cs="宋体"/>
+          <w:b w:val="0"/>
+          <w:bCs w:val="0"/>
+          <w:sz w:val="24"/>
+          <w:szCs w:val="24"/>
+          <w:lang w:val="en-US" w:eastAsia="zh-CN"/>
+        </w:rPr>
+        <w:t>Status PriorElem(LinkList&amp;L,ElemType cur,ElemType&amp;pre_e);</w:t>
+      </w:r>
+    </w:p>
+    <w:p>
+      <w:pPr>
+        <w:numPr>
+          <w:ilvl w:val="0"/>
+          <w:numId w:val="5"/>
+        </w:numPr>
+        <w:ind w:leftChars="0" w:firstLine="420" w:firstLineChars="0"/>
+        <w:rPr>
+          <w:rFonts w:hint="default" w:ascii="宋体" w:hAnsi="宋体" w:cs="宋体"/>
+          <w:b w:val="0"/>
+          <w:bCs w:val="0"/>
+          <w:sz w:val="24"/>
+          <w:szCs w:val="24"/>
+          <w:lang w:val="en-US" w:eastAsia="zh-CN"/>
+        </w:rPr>
+      </w:pPr>
+      <w:r>
+        <w:rPr>
+          <w:rFonts w:hint="eastAsia" w:ascii="宋体" w:hAnsi="宋体" w:cs="宋体"/>
+          <w:b w:val="0"/>
+          <w:bCs w:val="0"/>
+          <w:sz w:val="24"/>
+          <w:szCs w:val="24"/>
+          <w:lang w:val="en-US" w:eastAsia="zh-CN"/>
+        </w:rPr>
+        <w:t>Status NextrElem(LinkList&amp;L,ElemType cur,ElemType&amp;next_e);</w:t>
+      </w:r>
+    </w:p>
+    <w:p>
+      <w:pPr>
+        <w:numPr>
+          <w:ilvl w:val="0"/>
+          <w:numId w:val="5"/>
+        </w:numPr>
+        <w:ind w:leftChars="0" w:firstLine="420" w:firstLineChars="0"/>
+        <w:rPr>
+          <w:rFonts w:hint="default" w:ascii="宋体" w:hAnsi="宋体" w:cs="宋体"/>
+          <w:b w:val="0"/>
+          <w:bCs w:val="0"/>
+          <w:sz w:val="24"/>
+          <w:szCs w:val="24"/>
+          <w:lang w:val="en-US" w:eastAsia="zh-CN"/>
+        </w:rPr>
+      </w:pPr>
+      <w:r>
+        <w:rPr>
+          <w:rFonts w:hint="eastAsia" w:ascii="宋体" w:hAnsi="宋体" w:cs="宋体"/>
+          <w:b w:val="0"/>
+          <w:bCs w:val="0"/>
+          <w:sz w:val="24"/>
+          <w:szCs w:val="24"/>
+          <w:lang w:val="en-US" w:eastAsia="zh-CN"/>
+        </w:rPr>
+        <w:t>Status ListInsert(LinkList&amp;L,int i,ElemType e);</w:t>
+      </w:r>
+    </w:p>
+    <w:p>
+      <w:pPr>
+        <w:numPr>
+          <w:ilvl w:val="0"/>
+          <w:numId w:val="5"/>
+        </w:numPr>
+        <w:ind w:leftChars="0" w:firstLine="420" w:firstLineChars="0"/>
+        <w:rPr>
+          <w:rFonts w:hint="default" w:ascii="宋体" w:hAnsi="宋体" w:cs="宋体"/>
+          <w:b w:val="0"/>
+          <w:bCs w:val="0"/>
+          <w:sz w:val="24"/>
+          <w:szCs w:val="24"/>
+          <w:lang w:val="en-US" w:eastAsia="zh-CN"/>
+        </w:rPr>
+      </w:pPr>
+      <w:r>
+        <w:rPr>
+          <w:rFonts w:hint="eastAsia" w:ascii="宋体" w:hAnsi="宋体" w:cs="宋体"/>
+          <w:b w:val="0"/>
+          <w:bCs w:val="0"/>
+          <w:sz w:val="24"/>
+          <w:szCs w:val="24"/>
+          <w:lang w:val="en-US" w:eastAsia="zh-CN"/>
+        </w:rPr>
+        <w:t>Status ListDelete(LinkList&amp;L,int i,EemType&amp;e);</w:t>
+      </w:r>
+    </w:p>
+    <w:p>
+      <w:pPr>
+        <w:numPr>
+          <w:ilvl w:val="0"/>
+          <w:numId w:val="5"/>
+        </w:numPr>
+        <w:ind w:leftChars="0" w:firstLine="420" w:firstLineChars="0"/>
+        <w:rPr>
+          <w:rFonts w:hint="default" w:ascii="宋体" w:hAnsi="宋体" w:cs="宋体"/>
+          <w:b w:val="0"/>
+          <w:bCs w:val="0"/>
+          <w:sz w:val="24"/>
+          <w:szCs w:val="24"/>
+          <w:lang w:val="en-US" w:eastAsia="zh-CN"/>
+        </w:rPr>
+      </w:pPr>
+      <w:r>
+        <w:rPr>
+          <w:rFonts w:hint="eastAsia" w:ascii="宋体" w:hAnsi="宋体" w:cs="宋体"/>
+          <w:b w:val="0"/>
+          <w:bCs w:val="0"/>
+          <w:sz w:val="24"/>
+          <w:szCs w:val="24"/>
+          <w:lang w:val="en-US" w:eastAsia="zh-CN"/>
+        </w:rPr>
+        <w:t>Status ListTraverse(LinkList&amp;L,void(*visit)(ElemType e));</w:t>
+      </w:r>
+    </w:p>
+    <w:p>
+      <w:pPr>
+        <w:numPr>
+          <w:ilvl w:val="0"/>
+          <w:numId w:val="5"/>
+        </w:numPr>
+        <w:ind w:leftChars="0" w:firstLine="420" w:firstLineChars="0"/>
+        <w:rPr>
+          <w:rFonts w:hint="default" w:ascii="宋体" w:hAnsi="宋体" w:cs="宋体"/>
+          <w:b w:val="0"/>
+          <w:bCs w:val="0"/>
+          <w:sz w:val="24"/>
+          <w:szCs w:val="24"/>
+          <w:lang w:val="en-US" w:eastAsia="zh-CN"/>
+        </w:rPr>
+      </w:pPr>
+      <w:r>
+        <w:rPr>
+          <w:rFonts w:hint="eastAsia" w:ascii="宋体" w:hAnsi="宋体" w:cs="宋体"/>
+          <w:b w:val="0"/>
+          <w:bCs w:val="0"/>
+          <w:sz w:val="24"/>
+          <w:szCs w:val="24"/>
+          <w:lang w:val="en-US" w:eastAsia="zh-CN"/>
+        </w:rPr>
+        <w:t>Status ListSort(LinkList&amp;L);</w:t>
+      </w:r>
+    </w:p>
+    <w:p>
+      <w:pPr>
+        <w:numPr>
+          <w:ilvl w:val="0"/>
+          <w:numId w:val="5"/>
+        </w:numPr>
+        <w:ind w:leftChars="0" w:firstLine="420" w:firstLineChars="0"/>
+        <w:rPr>
+          <w:rFonts w:hint="default" w:ascii="宋体" w:hAnsi="宋体" w:cs="宋体"/>
+          <w:b w:val="0"/>
+          <w:bCs w:val="0"/>
+          <w:sz w:val="24"/>
+          <w:szCs w:val="24"/>
+          <w:lang w:val="en-US" w:eastAsia="zh-CN"/>
+        </w:rPr>
+      </w:pPr>
+      <w:r>
+        <w:rPr>
+          <w:rFonts w:hint="eastAsia" w:ascii="宋体" w:hAnsi="宋体" w:cs="宋体"/>
+          <w:b w:val="0"/>
+          <w:bCs w:val="0"/>
+          <w:sz w:val="24"/>
+          <w:szCs w:val="24"/>
+          <w:lang w:val="en-US" w:eastAsia="zh-CN"/>
+        </w:rPr>
+        <w:t>ListMerger(LinkList&amp;La,LinkList&amp;Lb,LinkList&amp;Lc);</w:t>
+      </w:r>
+    </w:p>
+    <w:p>
+      <w:pPr>
+        <w:numPr>
+          <w:ilvl w:val="2"/>
+          <w:numId w:val="2"/>
+        </w:numPr>
+        <w:ind w:left="0" w:leftChars="0" w:firstLine="0" w:firstLineChars="0"/>
+        <w:rPr>
+          <w:rFonts w:hint="default" w:ascii="黑体" w:hAnsi="黑体" w:eastAsia="黑体" w:cs="黑体"/>
+          <w:b/>
+          <w:bCs/>
+          <w:sz w:val="24"/>
+          <w:szCs w:val="24"/>
+          <w:lang w:val="en-US" w:eastAsia="zh-CN"/>
+        </w:rPr>
+      </w:pPr>
+      <w:r>
+        <w:rPr>
+          <w:rFonts w:hint="eastAsia" w:ascii="黑体" w:hAnsi="黑体" w:eastAsia="黑体" w:cs="黑体"/>
+          <w:b/>
+          <w:bCs/>
+          <w:sz w:val="24"/>
+          <w:szCs w:val="24"/>
+          <w:lang w:val="en-US" w:eastAsia="zh-CN"/>
+        </w:rPr>
+        <w:t>多线性表管理实现算法</w:t>
+      </w:r>
+    </w:p>
+    <w:p>
+      <w:pPr>
+        <w:numPr>
+          <w:ilvl w:val="0"/>
+          <w:numId w:val="0"/>
+        </w:numPr>
+        <w:ind w:leftChars="0"/>
+        <w:rPr>
+          <w:rFonts w:hint="default" w:ascii="黑体" w:hAnsi="黑体" w:eastAsia="黑体" w:cs="黑体"/>
+          <w:b/>
+          <w:bCs/>
+          <w:sz w:val="24"/>
+          <w:szCs w:val="24"/>
+          <w:lang w:val="en-US" w:eastAsia="zh-CN"/>
+        </w:rPr>
+      </w:pPr>
+    </w:p>
+    <w:p>
+      <w:pPr>
+        <w:numPr>
+          <w:ilvl w:val="0"/>
+          <w:numId w:val="0"/>
+        </w:numPr>
+        <w:ind w:leftChars="0" w:firstLine="420" w:firstLineChars="0"/>
+        <w:rPr>
+          <w:rFonts w:hint="eastAsia" w:ascii="宋体" w:hAnsi="宋体" w:cs="宋体"/>
+          <w:b w:val="0"/>
+          <w:bCs w:val="0"/>
+          <w:sz w:val="24"/>
+          <w:szCs w:val="24"/>
+          <w:lang w:val="en-US" w:eastAsia="zh-CN"/>
+        </w:rPr>
+      </w:pPr>
+      <w:r>
+        <w:rPr>
+          <w:rFonts w:hint="eastAsia" w:ascii="宋体" w:hAnsi="宋体" w:cs="宋体"/>
+          <w:b w:val="0"/>
+          <w:bCs w:val="0"/>
+          <w:sz w:val="24"/>
+          <w:szCs w:val="24"/>
+          <w:lang w:val="en-US" w:eastAsia="zh-CN"/>
+        </w:rPr>
+        <w:t>由于多线性表管理采用结构体指针数组管理，只涉及到查找操作，而且查找操作直接利用数组下标，所以时间复杂度为O（1），空间复杂度为O（1）</w:t>
+      </w:r>
+    </w:p>
+    <w:p>
+      <w:pPr>
+        <w:numPr>
+          <w:ilvl w:val="0"/>
+          <w:numId w:val="0"/>
+        </w:numPr>
+        <w:ind w:leftChars="0" w:firstLine="420" w:firstLineChars="0"/>
+        <w:rPr>
+          <w:rFonts w:hint="eastAsia" w:ascii="宋体" w:hAnsi="宋体" w:cs="宋体"/>
+          <w:b w:val="0"/>
+          <w:bCs w:val="0"/>
+          <w:sz w:val="24"/>
+          <w:szCs w:val="24"/>
+          <w:lang w:val="en-US" w:eastAsia="zh-CN"/>
+        </w:rPr>
+      </w:pPr>
+    </w:p>
+    <w:p>
+      <w:pPr>
+        <w:numPr>
+          <w:ilvl w:val="2"/>
+          <w:numId w:val="2"/>
+        </w:numPr>
+        <w:ind w:left="0" w:leftChars="0" w:firstLine="0" w:firstLineChars="0"/>
+        <w:rPr>
+          <w:rFonts w:hint="default" w:ascii="黑体" w:hAnsi="黑体" w:eastAsia="黑体" w:cs="黑体"/>
+          <w:b/>
+          <w:bCs/>
+          <w:sz w:val="24"/>
+          <w:szCs w:val="24"/>
+          <w:lang w:val="en-US" w:eastAsia="zh-CN"/>
+        </w:rPr>
+      </w:pPr>
+      <w:r>
+        <w:rPr>
+          <w:rFonts w:hint="eastAsia" w:ascii="黑体" w:hAnsi="黑体" w:eastAsia="黑体" w:cs="黑体"/>
+          <w:b/>
+          <w:bCs/>
+          <w:sz w:val="24"/>
+          <w:szCs w:val="24"/>
+          <w:lang w:val="en-US" w:eastAsia="zh-CN"/>
+        </w:rPr>
+        <w:t>文件存储实现算法</w:t>
+      </w:r>
+    </w:p>
+    <w:p>
+      <w:pPr>
+        <w:numPr>
+          <w:ilvl w:val="0"/>
+          <w:numId w:val="0"/>
+        </w:numPr>
+        <w:rPr>
+          <w:rFonts w:hint="eastAsia" w:ascii="宋体" w:hAnsi="宋体"/>
+          <w:b w:val="0"/>
+          <w:bCs w:val="0"/>
+          <w:sz w:val="24"/>
+          <w:szCs w:val="24"/>
+          <w:lang w:val="en-US" w:eastAsia="zh-CN"/>
+        </w:rPr>
+      </w:pPr>
+    </w:p>
+    <w:p>
+      <w:pPr>
+        <w:numPr>
+          <w:ilvl w:val="0"/>
+          <w:numId w:val="6"/>
+        </w:numPr>
+        <w:ind w:firstLine="420" w:firstLineChars="0"/>
+        <w:rPr>
+          <w:rFonts w:hint="eastAsia" w:ascii="宋体" w:hAnsi="宋体"/>
+          <w:b w:val="0"/>
+          <w:bCs w:val="0"/>
+          <w:sz w:val="24"/>
+          <w:szCs w:val="24"/>
+          <w:lang w:val="en-US" w:eastAsia="zh-CN"/>
+        </w:rPr>
+      </w:pPr>
+      <w:r>
+        <w:rPr>
+          <w:rFonts w:hint="eastAsia" w:ascii="宋体" w:hAnsi="宋体"/>
+          <w:b w:val="0"/>
+          <w:bCs w:val="0"/>
+          <w:sz w:val="24"/>
+          <w:szCs w:val="24"/>
+          <w:lang w:val="en-US" w:eastAsia="zh-CN"/>
+        </w:rPr>
+        <w:t>写文件</w:t>
+      </w:r>
+    </w:p>
+    <w:p>
+      <w:pPr>
+        <w:numPr>
+          <w:ilvl w:val="0"/>
+          <w:numId w:val="0"/>
+        </w:numPr>
+        <w:ind w:left="420" w:leftChars="0" w:firstLine="420" w:firstLineChars="0"/>
+        <w:rPr>
+          <w:rFonts w:hint="default" w:ascii="宋体" w:hAnsi="宋体"/>
+          <w:b w:val="0"/>
+          <w:bCs w:val="0"/>
+          <w:sz w:val="24"/>
+          <w:szCs w:val="24"/>
+          <w:lang w:val="en-US" w:eastAsia="zh-CN"/>
+        </w:rPr>
+      </w:pPr>
+      <w:r>
+        <w:rPr>
+          <w:rFonts w:hint="eastAsia" w:ascii="宋体" w:hAnsi="宋体"/>
+          <w:b w:val="0"/>
+          <w:bCs w:val="0"/>
+          <w:sz w:val="24"/>
+          <w:szCs w:val="24"/>
+          <w:lang w:val="en-US" w:eastAsia="zh-CN"/>
+        </w:rPr>
+        <w:t>算法实现：用户输入要保存的文件名，打开文件，根据线性表的L-&gt;size存入数据空间，将当前的线性表作为文件保存，数据保存完毕，关闭文件。</w:t>
+      </w:r>
+    </w:p>
+    <w:p>
+      <w:pPr>
+        <w:numPr>
+          <w:ilvl w:val="0"/>
+          <w:numId w:val="0"/>
+        </w:numPr>
+        <w:ind w:left="420" w:leftChars="0" w:firstLine="420" w:firstLineChars="0"/>
+        <w:rPr>
+          <w:rFonts w:hint="eastAsia" w:ascii="宋体" w:hAnsi="宋体"/>
+          <w:b w:val="0"/>
+          <w:bCs w:val="0"/>
+          <w:sz w:val="24"/>
+          <w:szCs w:val="24"/>
+          <w:lang w:val="en-US" w:eastAsia="zh-CN"/>
+        </w:rPr>
+      </w:pPr>
+      <w:r>
+        <w:rPr>
+          <w:rFonts w:hint="eastAsia" w:ascii="宋体" w:hAnsi="宋体"/>
+          <w:b w:val="0"/>
+          <w:bCs w:val="0"/>
+          <w:sz w:val="24"/>
+          <w:szCs w:val="24"/>
+          <w:lang w:val="en-US" w:eastAsia="zh-CN"/>
+        </w:rPr>
+        <w:t>时空效率分析：时间复杂度为O（1），空间复杂度为O（n）</w:t>
+      </w:r>
+    </w:p>
+    <w:p>
+      <w:pPr>
+        <w:numPr>
+          <w:ilvl w:val="0"/>
+          <w:numId w:val="0"/>
+        </w:numPr>
+        <w:ind w:left="420" w:leftChars="0" w:firstLine="420" w:firstLineChars="0"/>
+        <w:rPr>
+          <w:rFonts w:hint="eastAsia" w:ascii="宋体" w:hAnsi="宋体"/>
+          <w:b w:val="0"/>
+          <w:bCs w:val="0"/>
+          <w:sz w:val="24"/>
+          <w:szCs w:val="24"/>
+          <w:lang w:val="en-US" w:eastAsia="zh-CN"/>
+        </w:rPr>
+      </w:pPr>
+    </w:p>
+    <w:p>
+      <w:pPr>
+        <w:numPr>
+          <w:ilvl w:val="0"/>
+          <w:numId w:val="6"/>
+        </w:numPr>
+        <w:ind w:firstLine="420" w:firstLineChars="0"/>
+        <w:rPr>
+          <w:rFonts w:hint="eastAsia" w:ascii="宋体" w:hAnsi="宋体"/>
+          <w:b w:val="0"/>
+          <w:bCs w:val="0"/>
+          <w:sz w:val="24"/>
+          <w:szCs w:val="24"/>
+          <w:lang w:val="en-US" w:eastAsia="zh-CN"/>
+        </w:rPr>
+      </w:pPr>
+      <w:r>
+        <w:rPr>
+          <w:rFonts w:hint="eastAsia" w:ascii="宋体" w:hAnsi="宋体"/>
+          <w:b w:val="0"/>
+          <w:bCs w:val="0"/>
+          <w:sz w:val="24"/>
+          <w:szCs w:val="24"/>
+          <w:lang w:val="en-US" w:eastAsia="zh-CN"/>
+        </w:rPr>
+        <w:t>读取文件</w:t>
+      </w:r>
+    </w:p>
+    <w:p>
+      <w:pPr>
+        <w:numPr>
+          <w:ilvl w:val="0"/>
+          <w:numId w:val="0"/>
+        </w:numPr>
+        <w:ind w:left="420" w:leftChars="0" w:firstLine="420" w:firstLineChars="0"/>
+        <w:rPr>
+          <w:rFonts w:hint="eastAsia" w:ascii="宋体" w:hAnsi="宋体"/>
+          <w:b w:val="0"/>
+          <w:bCs w:val="0"/>
+          <w:sz w:val="24"/>
+          <w:szCs w:val="24"/>
+          <w:lang w:val="en-US" w:eastAsia="zh-CN"/>
+        </w:rPr>
+      </w:pPr>
+      <w:r>
+        <w:rPr>
+          <w:rFonts w:hint="eastAsia" w:ascii="宋体" w:hAnsi="宋体"/>
+          <w:b w:val="0"/>
+          <w:bCs w:val="0"/>
+          <w:sz w:val="24"/>
+          <w:szCs w:val="24"/>
+          <w:lang w:val="en-US" w:eastAsia="zh-CN"/>
+        </w:rPr>
+        <w:t>算法实现：用户输入要读取的文件名，打开文件，读取该文件的数据存入当前线性表，直到文件中的数据读入完成，关闭文件。</w:t>
+      </w:r>
+    </w:p>
+    <w:p>
+      <w:pPr>
+        <w:numPr>
+          <w:ilvl w:val="0"/>
+          <w:numId w:val="0"/>
+        </w:numPr>
+        <w:ind w:left="420" w:leftChars="0" w:firstLine="420" w:firstLineChars="0"/>
+        <w:rPr>
+          <w:rFonts w:hint="eastAsia" w:ascii="宋体" w:hAnsi="宋体" w:eastAsia="宋体" w:cs="宋体"/>
+          <w:b w:val="0"/>
+          <w:bCs w:val="0"/>
+          <w:sz w:val="24"/>
+          <w:szCs w:val="24"/>
+          <w:lang w:val="en-US" w:eastAsia="zh-CN"/>
+        </w:rPr>
+      </w:pPr>
+      <w:r>
+        <w:rPr>
+          <w:rFonts w:hint="eastAsia" w:ascii="宋体" w:hAnsi="宋体"/>
+          <w:b w:val="0"/>
+          <w:bCs w:val="0"/>
+          <w:sz w:val="24"/>
+          <w:szCs w:val="24"/>
+          <w:lang w:val="en-US" w:eastAsia="zh-CN"/>
+        </w:rPr>
+        <w:t>时空效率分析：时间复杂度为O（1），空间复杂度为（n）</w:t>
+      </w:r>
+    </w:p>
+    <w:p>
+      <w:pPr>
+        <w:pStyle w:val="3"/>
+        <w:numPr>
+          <w:ilvl w:val="1"/>
+          <w:numId w:val="2"/>
+        </w:numPr>
+        <w:spacing w:before="156" w:beforeLines="50" w:after="156" w:afterLines="50" w:line="360" w:lineRule="auto"/>
+        <w:ind w:left="0" w:leftChars="0" w:firstLine="0" w:firstLineChars="0"/>
+        <w:rPr>
+          <w:rFonts w:hint="eastAsia" w:ascii="黑体" w:hAnsi="黑体"/>
+          <w:sz w:val="28"/>
+          <w:szCs w:val="28"/>
+        </w:rPr>
+      </w:pPr>
+      <w:bookmarkStart w:id="20" w:name="_Toc458159888"/>
+      <w:r>
+        <w:rPr>
+          <w:rFonts w:hint="eastAsia" w:ascii="黑体" w:hAnsi="黑体"/>
+          <w:sz w:val="28"/>
+          <w:szCs w:val="28"/>
+        </w:rPr>
         <w:t>系统实现</w:t>
       </w:r>
       <w:bookmarkEnd w:id="20"/>
+    </w:p>
+    <w:p>
+      <w:pPr>
+        <w:numPr>
+          <w:ilvl w:val="2"/>
+          <w:numId w:val="2"/>
+        </w:numPr>
+        <w:ind w:left="0" w:leftChars="0" w:firstLine="0" w:firstLineChars="0"/>
+        <w:rPr>
+          <w:rFonts w:hint="eastAsia" w:ascii="黑体" w:hAnsi="黑体" w:eastAsia="黑体" w:cs="黑体"/>
+          <w:b/>
+          <w:bCs/>
+          <w:sz w:val="24"/>
+          <w:szCs w:val="24"/>
+          <w:lang w:val="en-US" w:eastAsia="zh-CN"/>
+        </w:rPr>
+      </w:pPr>
+      <w:r>
+        <w:rPr>
+          <w:rFonts w:hint="eastAsia" w:ascii="黑体" w:hAnsi="黑体" w:eastAsia="黑体" w:cs="黑体"/>
+          <w:b/>
+          <w:bCs/>
+          <w:sz w:val="24"/>
+          <w:szCs w:val="24"/>
+          <w:lang w:val="en-US" w:eastAsia="zh-CN"/>
+        </w:rPr>
+        <w:t>实验环境</w:t>
+      </w:r>
+    </w:p>
+    <w:p>
+      <w:pPr>
+        <w:ind w:firstLine="420" w:firstLineChars="0"/>
+        <w:rPr>
+          <w:rFonts w:hint="eastAsia" w:ascii="宋体" w:hAnsi="宋体"/>
+          <w:b w:val="0"/>
+          <w:bCs w:val="0"/>
+          <w:sz w:val="24"/>
+          <w:szCs w:val="24"/>
+          <w:lang w:val="en-US" w:eastAsia="zh-CN"/>
+        </w:rPr>
+      </w:pPr>
+      <w:r>
+        <w:rPr>
+          <w:rFonts w:hint="eastAsia" w:ascii="宋体" w:hAnsi="宋体" w:cs="宋体"/>
+          <w:b w:val="0"/>
+          <w:bCs w:val="0"/>
+          <w:sz w:val="24"/>
+          <w:szCs w:val="24"/>
+          <w:lang w:val="en-US" w:eastAsia="zh-CN"/>
+        </w:rPr>
+        <w:t>实验环境为Windows10，编译器版本为</w:t>
+      </w:r>
+      <w:r>
+        <w:rPr>
+          <w:rFonts w:hint="eastAsia" w:ascii="宋体" w:hAnsi="宋体"/>
+          <w:b w:val="0"/>
+          <w:bCs w:val="0"/>
+          <w:sz w:val="24"/>
+          <w:szCs w:val="24"/>
+          <w:lang w:val="en-US" w:eastAsia="zh-CN"/>
+        </w:rPr>
+        <w:t>TDM-GCC 4.7.1，代码采用开源的编译器VS2017编写。由指定的MakeFile来完成编译。</w:t>
+      </w:r>
+    </w:p>
+    <w:p>
+      <w:pPr>
+        <w:ind w:firstLine="420" w:firstLineChars="0"/>
+        <w:rPr>
+          <w:rFonts w:hint="eastAsia" w:ascii="宋体" w:hAnsi="宋体"/>
+          <w:b w:val="0"/>
+          <w:bCs w:val="0"/>
+          <w:sz w:val="24"/>
+          <w:szCs w:val="24"/>
+          <w:lang w:val="en-US" w:eastAsia="zh-CN"/>
+        </w:rPr>
+      </w:pPr>
+      <w:r>
+        <w:rPr>
+          <w:rFonts w:hint="eastAsia" w:ascii="宋体" w:hAnsi="宋体"/>
+          <w:b w:val="0"/>
+          <w:bCs w:val="0"/>
+          <w:sz w:val="24"/>
+          <w:szCs w:val="24"/>
+          <w:lang w:val="en-US" w:eastAsia="zh-CN"/>
+        </w:rPr>
+        <w:t>文件说明：</w:t>
+      </w:r>
+    </w:p>
+    <w:p>
+      <w:pPr>
+        <w:ind w:firstLine="420" w:firstLineChars="0"/>
+        <w:rPr>
+          <w:rFonts w:hint="default" w:ascii="宋体" w:hAnsi="宋体"/>
+          <w:b w:val="0"/>
+          <w:bCs w:val="0"/>
+          <w:sz w:val="24"/>
+          <w:szCs w:val="24"/>
+          <w:lang w:val="en-US" w:eastAsia="zh-CN"/>
+        </w:rPr>
+      </w:pPr>
+      <w:r>
+        <w:rPr>
+          <w:rFonts w:hint="eastAsia" w:ascii="宋体" w:hAnsi="宋体"/>
+          <w:b w:val="0"/>
+          <w:bCs w:val="0"/>
+          <w:sz w:val="24"/>
+          <w:szCs w:val="24"/>
+          <w:lang w:val="en-US" w:eastAsia="zh-CN"/>
+        </w:rPr>
+        <w:t>*.vs：VS系统文件</w:t>
+      </w:r>
+    </w:p>
+    <w:p>
+      <w:pPr>
+        <w:ind w:firstLine="420" w:firstLineChars="0"/>
+        <w:rPr>
+          <w:rFonts w:hint="eastAsia" w:ascii="宋体" w:hAnsi="宋体"/>
+          <w:b w:val="0"/>
+          <w:bCs w:val="0"/>
+          <w:sz w:val="24"/>
+          <w:szCs w:val="24"/>
+          <w:lang w:val="en-US" w:eastAsia="zh-CN"/>
+        </w:rPr>
+      </w:pPr>
+      <w:r>
+        <w:rPr>
+          <w:rFonts w:hint="eastAsia" w:ascii="宋体" w:hAnsi="宋体"/>
+          <w:b w:val="0"/>
+          <w:bCs w:val="0"/>
+          <w:sz w:val="24"/>
+          <w:szCs w:val="24"/>
+          <w:lang w:val="en-US" w:eastAsia="zh-CN"/>
+        </w:rPr>
+        <w:t>*LinearList_2.cpp:线性表及演示系统实现</w:t>
+      </w:r>
+    </w:p>
+    <w:p>
+      <w:pPr>
+        <w:ind w:firstLine="420" w:firstLineChars="0"/>
+        <w:rPr>
+          <w:rFonts w:hint="default" w:ascii="宋体" w:hAnsi="宋体"/>
+          <w:b w:val="0"/>
+          <w:bCs w:val="0"/>
+          <w:sz w:val="24"/>
+          <w:szCs w:val="24"/>
+          <w:lang w:val="en-US" w:eastAsia="zh-CN"/>
+        </w:rPr>
+      </w:pPr>
+      <w:r>
+        <w:rPr>
+          <w:rFonts w:hint="eastAsia" w:ascii="宋体" w:hAnsi="宋体"/>
+          <w:b w:val="0"/>
+          <w:bCs w:val="0"/>
+          <w:sz w:val="24"/>
+          <w:szCs w:val="24"/>
+          <w:lang w:val="en-US" w:eastAsia="zh-CN"/>
+        </w:rPr>
+        <w:t>*Debug:调试文件夹</w:t>
+      </w:r>
+    </w:p>
+    <w:p>
+      <w:pPr>
+        <w:ind w:firstLine="420" w:firstLineChars="0"/>
+        <w:rPr>
+          <w:rFonts w:hint="default" w:ascii="宋体" w:hAnsi="宋体"/>
+          <w:b w:val="0"/>
+          <w:bCs w:val="0"/>
+          <w:sz w:val="24"/>
+          <w:szCs w:val="24"/>
+          <w:lang w:val="en-US" w:eastAsia="zh-CN"/>
+        </w:rPr>
+      </w:pPr>
+      <w:r>
+        <w:rPr>
+          <w:rFonts w:hint="eastAsia" w:ascii="宋体" w:hAnsi="宋体"/>
+          <w:b w:val="0"/>
+          <w:bCs w:val="0"/>
+          <w:sz w:val="24"/>
+          <w:szCs w:val="24"/>
+          <w:lang w:val="en-US" w:eastAsia="zh-CN"/>
+        </w:rPr>
+        <w:t>*LinearList_2:源码文件夹</w:t>
+      </w:r>
+    </w:p>
+    <w:p>
+      <w:pPr>
+        <w:ind w:firstLine="420" w:firstLineChars="0"/>
+        <w:rPr>
+          <w:rFonts w:hint="eastAsia" w:ascii="宋体" w:hAnsi="宋体"/>
+          <w:b w:val="0"/>
+          <w:bCs w:val="0"/>
+          <w:sz w:val="24"/>
+          <w:szCs w:val="24"/>
+          <w:lang w:val="en-US" w:eastAsia="zh-CN"/>
+        </w:rPr>
+      </w:pPr>
+      <w:r>
+        <w:rPr>
+          <w:rFonts w:hint="eastAsia" w:ascii="宋体" w:hAnsi="宋体"/>
+          <w:b w:val="0"/>
+          <w:bCs w:val="0"/>
+          <w:sz w:val="24"/>
+          <w:szCs w:val="24"/>
+          <w:lang w:val="en-US" w:eastAsia="zh-CN"/>
+        </w:rPr>
+        <w:t>*LinearList_2.sln：VS Solution文件</w:t>
+      </w:r>
+    </w:p>
+    <w:p>
+      <w:pPr>
+        <w:ind w:firstLine="420" w:firstLineChars="0"/>
+        <w:rPr>
+          <w:rFonts w:hint="eastAsia" w:ascii="宋体" w:hAnsi="宋体"/>
+          <w:b w:val="0"/>
+          <w:bCs w:val="0"/>
+          <w:sz w:val="24"/>
+          <w:szCs w:val="24"/>
+          <w:lang w:val="en-US" w:eastAsia="zh-CN"/>
+        </w:rPr>
+      </w:pPr>
+      <w:r>
+        <w:rPr>
+          <w:rFonts w:hint="eastAsia" w:ascii="宋体" w:hAnsi="宋体"/>
+          <w:b w:val="0"/>
+          <w:bCs w:val="0"/>
+          <w:sz w:val="24"/>
+          <w:szCs w:val="24"/>
+          <w:lang w:val="en-US" w:eastAsia="zh-CN"/>
+        </w:rPr>
+        <w:t>源码文件里面关键文件说明：</w:t>
+      </w:r>
+    </w:p>
+    <w:p>
+      <w:pPr>
+        <w:ind w:firstLine="420" w:firstLineChars="0"/>
+        <w:rPr>
+          <w:rFonts w:hint="eastAsia" w:ascii="宋体" w:hAnsi="宋体"/>
+          <w:b w:val="0"/>
+          <w:bCs w:val="0"/>
+          <w:sz w:val="24"/>
+          <w:szCs w:val="24"/>
+          <w:lang w:val="en-US" w:eastAsia="zh-CN"/>
+        </w:rPr>
+      </w:pPr>
+      <w:r>
+        <w:rPr>
+          <w:rFonts w:hint="eastAsia" w:ascii="宋体" w:hAnsi="宋体"/>
+          <w:b w:val="0"/>
+          <w:bCs w:val="0"/>
+          <w:sz w:val="24"/>
+          <w:szCs w:val="24"/>
+          <w:lang w:val="en-US" w:eastAsia="zh-CN"/>
+        </w:rPr>
+        <w:t>*LinearList_2.h:链表头文件</w:t>
+      </w:r>
+    </w:p>
+    <w:p>
+      <w:pPr>
+        <w:ind w:firstLine="420" w:firstLineChars="0"/>
+        <w:rPr>
+          <w:rFonts w:hint="eastAsia" w:ascii="宋体" w:hAnsi="宋体"/>
+          <w:b w:val="0"/>
+          <w:bCs w:val="0"/>
+          <w:sz w:val="24"/>
+          <w:szCs w:val="24"/>
+          <w:lang w:val="en-US" w:eastAsia="zh-CN"/>
+        </w:rPr>
+      </w:pPr>
+      <w:r>
+        <w:rPr>
+          <w:rFonts w:hint="eastAsia" w:ascii="宋体" w:hAnsi="宋体"/>
+          <w:b w:val="0"/>
+          <w:bCs w:val="0"/>
+          <w:sz w:val="24"/>
+          <w:szCs w:val="24"/>
+          <w:lang w:val="en-US" w:eastAsia="zh-CN"/>
+        </w:rPr>
+        <w:t>*LinearList_2.cpp:测试代码文件</w:t>
+      </w:r>
+    </w:p>
+    <w:p>
+      <w:pPr>
+        <w:ind w:firstLine="420" w:firstLineChars="0"/>
+        <w:rPr>
+          <w:rFonts w:hint="default" w:ascii="宋体" w:hAnsi="宋体"/>
+          <w:b w:val="0"/>
+          <w:bCs w:val="0"/>
+          <w:sz w:val="24"/>
+          <w:szCs w:val="24"/>
+          <w:lang w:val="en-US" w:eastAsia="zh-CN"/>
+        </w:rPr>
+      </w:pPr>
+      <w:r>
+        <w:rPr>
+          <w:rFonts w:hint="eastAsia" w:ascii="宋体" w:hAnsi="宋体"/>
+          <w:b w:val="0"/>
+          <w:bCs w:val="0"/>
+          <w:sz w:val="24"/>
+          <w:szCs w:val="24"/>
+          <w:lang w:val="en-US" w:eastAsia="zh-CN"/>
+        </w:rPr>
+        <w:t>*data_01,data_02:存好的线性表文件</w:t>
+      </w:r>
+    </w:p>
+    <w:p>
+      <w:pPr>
+        <w:numPr>
+          <w:ilvl w:val="0"/>
+          <w:numId w:val="0"/>
+        </w:numPr>
+        <w:ind w:leftChars="0" w:firstLine="420" w:firstLineChars="0"/>
+        <w:rPr>
+          <w:rFonts w:hint="eastAsia" w:ascii="黑体" w:hAnsi="黑体" w:eastAsia="黑体" w:cs="黑体"/>
+          <w:b/>
+          <w:bCs/>
+          <w:sz w:val="24"/>
+          <w:szCs w:val="24"/>
+          <w:lang w:val="en-US" w:eastAsia="zh-CN"/>
+        </w:rPr>
+      </w:pPr>
+    </w:p>
+    <w:p>
+      <w:pPr>
+        <w:numPr>
+          <w:ilvl w:val="2"/>
+          <w:numId w:val="2"/>
+        </w:numPr>
+        <w:ind w:left="0" w:leftChars="0" w:firstLine="0" w:firstLineChars="0"/>
+        <w:rPr>
+          <w:rFonts w:hint="default" w:ascii="黑体" w:hAnsi="黑体" w:eastAsia="黑体" w:cs="黑体"/>
+          <w:b/>
+          <w:bCs/>
+          <w:sz w:val="24"/>
+          <w:szCs w:val="24"/>
+          <w:lang w:val="en-US" w:eastAsia="zh-CN"/>
+        </w:rPr>
+      </w:pPr>
+      <w:r>
+        <w:rPr>
+          <w:rFonts w:hint="eastAsia" w:ascii="黑体" w:hAnsi="黑体" w:eastAsia="黑体" w:cs="黑体"/>
+          <w:b/>
+          <w:bCs/>
+          <w:sz w:val="24"/>
+          <w:szCs w:val="24"/>
+          <w:lang w:val="en-US" w:eastAsia="zh-CN"/>
+        </w:rPr>
+        <w:t>代码亮点</w:t>
+      </w:r>
+    </w:p>
+    <w:p>
+      <w:pPr>
+        <w:numPr>
+          <w:ilvl w:val="0"/>
+          <w:numId w:val="0"/>
+        </w:numPr>
+        <w:ind w:leftChars="0" w:firstLine="420" w:firstLineChars="0"/>
+        <w:rPr>
+          <w:rFonts w:hint="default" w:ascii="宋体" w:hAnsi="宋体" w:eastAsia="宋体" w:cs="宋体"/>
+          <w:b w:val="0"/>
+          <w:bCs w:val="0"/>
+          <w:sz w:val="24"/>
+          <w:szCs w:val="24"/>
+          <w:lang w:val="en-US" w:eastAsia="zh-CN"/>
+        </w:rPr>
+      </w:pPr>
+    </w:p>
+    <w:p>
+      <w:pPr>
+        <w:numPr>
+          <w:ilvl w:val="0"/>
+          <w:numId w:val="0"/>
+        </w:numPr>
+        <w:ind w:leftChars="0" w:firstLine="420" w:firstLineChars="0"/>
+        <w:rPr>
+          <w:rFonts w:hint="default" w:ascii="宋体" w:hAnsi="宋体" w:eastAsia="宋体" w:cs="宋体"/>
+          <w:b w:val="0"/>
+          <w:bCs w:val="0"/>
+          <w:sz w:val="24"/>
+          <w:szCs w:val="24"/>
+          <w:lang w:val="en-US" w:eastAsia="zh-CN"/>
+        </w:rPr>
+      </w:pPr>
+      <w:r>
+        <w:rPr>
+          <w:rFonts w:hint="eastAsia" w:ascii="宋体" w:hAnsi="宋体" w:cs="宋体"/>
+          <w:b w:val="0"/>
+          <w:bCs w:val="0"/>
+          <w:sz w:val="24"/>
+          <w:szCs w:val="24"/>
+          <w:lang w:val="en-US" w:eastAsia="zh-CN"/>
+        </w:rPr>
+        <w:t>所有代码采用Google C/C++标准代码规范，函数库所有注释采用英文，符合生产规范。错误检查和提示全面，根据不同的错误会有不同的提示信息。由于在Windows环境下编程，所有的API接口命名采用标准短横线命名模式。</w:t>
+      </w:r>
+    </w:p>
+    <w:p>
+      <w:pPr>
+        <w:numPr>
+          <w:ilvl w:val="2"/>
+          <w:numId w:val="2"/>
+        </w:numPr>
+        <w:ind w:left="0" w:leftChars="0" w:firstLine="0" w:firstLineChars="0"/>
+        <w:rPr>
+          <w:rFonts w:hint="default" w:ascii="黑体" w:hAnsi="黑体" w:eastAsia="黑体" w:cs="黑体"/>
+          <w:b/>
+          <w:bCs/>
+          <w:sz w:val="24"/>
+          <w:szCs w:val="24"/>
+          <w:lang w:val="en-US" w:eastAsia="zh-CN"/>
+        </w:rPr>
+      </w:pPr>
+      <w:r>
+        <w:rPr>
+          <w:rFonts w:hint="eastAsia" w:ascii="黑体" w:hAnsi="黑体" w:eastAsia="黑体" w:cs="黑体"/>
+          <w:b/>
+          <w:bCs/>
+          <w:sz w:val="24"/>
+          <w:szCs w:val="24"/>
+          <w:lang w:val="en-US" w:eastAsia="zh-CN"/>
+        </w:rPr>
+        <w:t>操作演示</w:t>
+      </w:r>
     </w:p>
     <w:p>
       <w:pPr>
@@ -11312,8 +14195,8 @@
         <w:br w:type="page"/>
       </w:r>
       <w:bookmarkStart w:id="22" w:name="_Toc426687166"/>
-      <w:bookmarkStart w:id="23" w:name="_Toc458159890"/>
-      <w:bookmarkStart w:id="24" w:name="_Toc440806756"/>
+      <w:bookmarkStart w:id="23" w:name="_Toc440806756"/>
+      <w:bookmarkStart w:id="24" w:name="_Toc458159890"/>
       <w:r>
         <w:rPr>
           <w:rFonts w:ascii="黑体" w:hAnsi="黑体" w:eastAsia="黑体"/>
@@ -11355,8 +14238,8 @@
           <w:szCs w:val="28"/>
         </w:rPr>
       </w:pPr>
-      <w:bookmarkStart w:id="25" w:name="_Toc458159891"/>
-      <w:bookmarkStart w:id="26" w:name="_Toc426687167"/>
+      <w:bookmarkStart w:id="25" w:name="_Toc426687167"/>
+      <w:bookmarkStart w:id="26" w:name="_Toc458159891"/>
       <w:bookmarkStart w:id="27" w:name="_Toc440806757"/>
       <w:r>
         <w:rPr>
@@ -13658,8 +16541,6 @@
           <w:szCs w:val="24"/>
         </w:rPr>
       </w:pPr>
-      <w:bookmarkStart w:id="50" w:name="_GoBack"/>
-      <w:bookmarkEnd w:id="50"/>
     </w:p>
     <w:p>
       <w:pPr>
@@ -14332,6 +17213,22 @@
 <file path=word/numbering.xml><?xml version="1.0" encoding="utf-8"?>
 <w:numbering xmlns:wpc="http://schemas.microsoft.com/office/word/2010/wordprocessingCanvas" xmlns:mc="http://schemas.openxmlformats.org/markup-compatibility/2006" xmlns:o="urn:schemas-microsoft-com:office:office" xmlns:r="http://schemas.openxmlformats.org/officeDocument/2006/relationships" xmlns:m="http://schemas.openxmlformats.org/officeDocument/2006/math" xmlns:v="urn:schemas-microsoft-com:vml" xmlns:wp14="http://schemas.microsoft.com/office/word/2010/wordprocessingDrawing" xmlns:wp="http://schemas.openxmlformats.org/drawingml/2006/wordprocessingDrawing" xmlns:w10="urn:schemas-microsoft-com:office:word" xmlns:w="http://schemas.openxmlformats.org/wordprocessingml/2006/main" xmlns:w14="http://schemas.microsoft.com/office/word/2010/wordml" xmlns:wpg="http://schemas.microsoft.com/office/word/2010/wordprocessingGroup" xmlns:wpi="http://schemas.microsoft.com/office/word/2010/wordprocessingInk" xmlns:wne="http://schemas.microsoft.com/office/word/2006/wordml" xmlns:wps="http://schemas.microsoft.com/office/word/2010/wordprocessingShape" mc:Ignorable="w14 wp14">
   <w:abstractNum w:abstractNumId="0">
+    <w:nsid w:val="9B2CC66A"/>
+    <w:multiLevelType w:val="singleLevel"/>
+    <w:tmpl w:val="9B2CC66A"/>
+    <w:lvl w:ilvl="0" w:tentative="0">
+      <w:start w:val="1"/>
+      <w:numFmt w:val="decimal"/>
+      <w:lvlText w:val="%1."/>
+      <w:lvlJc w:val="left"/>
+      <w:pPr>
+        <w:tabs>
+          <w:tab w:val="left" w:pos="312"/>
+        </w:tabs>
+      </w:pPr>
+    </w:lvl>
+  </w:abstractNum>
+  <w:abstractNum w:abstractNumId="1">
     <w:nsid w:val="A41D7425"/>
     <w:multiLevelType w:val="singleLevel"/>
     <w:tmpl w:val="A41D7425"/>
@@ -14347,7 +17244,7 @@
       </w:pPr>
     </w:lvl>
   </w:abstractNum>
-  <w:abstractNum w:abstractNumId="1">
+  <w:abstractNum w:abstractNumId="2">
     <w:nsid w:val="E6B162D2"/>
     <w:multiLevelType w:val="singleLevel"/>
     <w:tmpl w:val="E6B162D2"/>
@@ -14363,7 +17260,7 @@
       </w:pPr>
     </w:lvl>
   </w:abstractNum>
-  <w:abstractNum w:abstractNumId="2">
+  <w:abstractNum w:abstractNumId="3">
     <w:nsid w:val="F70409E5"/>
     <w:multiLevelType w:val="singleLevel"/>
     <w:tmpl w:val="F70409E5"/>
@@ -14379,9 +17276,9 @@
       </w:pPr>
     </w:lvl>
   </w:abstractNum>
-  <w:abstractNum w:abstractNumId="3">
+  <w:abstractNum w:abstractNumId="4">
     <w:nsid w:val="2D052BDD"/>
-    <w:multiLevelType w:val="singleLevel"/>
+    <w:multiLevelType w:val="multilevel"/>
     <w:tmpl w:val="2D052BDD"/>
     <w:lvl w:ilvl="0" w:tentative="0">
       <w:start w:val="1"/>
@@ -14394,18 +17291,144 @@
         </w:tabs>
       </w:pPr>
     </w:lvl>
+    <w:lvl w:ilvl="1" w:tentative="0">
+      <w:start w:val="1"/>
+      <w:numFmt w:val="decimal"/>
+      <w:suff w:val="space"/>
+      <w:lvlText w:val="%1.%2"/>
+      <w:lvlJc w:val="left"/>
+      <w:pPr>
+        <w:ind w:left="0" w:leftChars="0" w:firstLine="0" w:firstLineChars="0"/>
+      </w:pPr>
+      <w:rPr>
+        <w:rFonts w:hint="default"/>
+      </w:rPr>
+    </w:lvl>
+    <w:lvl w:ilvl="2" w:tentative="0">
+      <w:start w:val="1"/>
+      <w:numFmt w:val="decimal"/>
+      <w:suff w:val="space"/>
+      <w:lvlText w:val="%1.%2.%3"/>
+      <w:lvlJc w:val="left"/>
+      <w:pPr>
+        <w:ind w:left="0" w:leftChars="0" w:firstLine="0" w:firstLineChars="0"/>
+      </w:pPr>
+      <w:rPr>
+        <w:rFonts w:hint="default"/>
+      </w:rPr>
+    </w:lvl>
+    <w:lvl w:ilvl="3" w:tentative="0">
+      <w:start w:val="1"/>
+      <w:numFmt w:val="decimal"/>
+      <w:suff w:val="space"/>
+      <w:lvlText w:val="%1.%2.%3.%4"/>
+      <w:lvlJc w:val="left"/>
+      <w:pPr>
+        <w:ind w:left="0" w:leftChars="0" w:firstLine="0" w:firstLineChars="0"/>
+      </w:pPr>
+      <w:rPr>
+        <w:rFonts w:hint="default"/>
+      </w:rPr>
+    </w:lvl>
+    <w:lvl w:ilvl="4" w:tentative="0">
+      <w:start w:val="1"/>
+      <w:numFmt w:val="decimal"/>
+      <w:suff w:val="space"/>
+      <w:lvlText w:val="%1.%2.%3.%4.%5"/>
+      <w:lvlJc w:val="left"/>
+      <w:pPr>
+        <w:ind w:left="0" w:leftChars="0" w:firstLine="0" w:firstLineChars="0"/>
+      </w:pPr>
+      <w:rPr>
+        <w:rFonts w:hint="default"/>
+      </w:rPr>
+    </w:lvl>
+    <w:lvl w:ilvl="5" w:tentative="0">
+      <w:start w:val="1"/>
+      <w:numFmt w:val="decimal"/>
+      <w:suff w:val="space"/>
+      <w:lvlText w:val="%1.%2.%3.%4.%5.%6"/>
+      <w:lvlJc w:val="left"/>
+      <w:pPr>
+        <w:ind w:left="0" w:leftChars="0" w:firstLine="0" w:firstLineChars="0"/>
+      </w:pPr>
+      <w:rPr>
+        <w:rFonts w:hint="default"/>
+      </w:rPr>
+    </w:lvl>
+    <w:lvl w:ilvl="6" w:tentative="0">
+      <w:start w:val="1"/>
+      <w:numFmt w:val="decimal"/>
+      <w:suff w:val="space"/>
+      <w:lvlText w:val="%1.%2.%3.%4.%5.%6.%7"/>
+      <w:lvlJc w:val="left"/>
+      <w:pPr>
+        <w:ind w:left="0" w:leftChars="0" w:firstLine="0" w:firstLineChars="0"/>
+      </w:pPr>
+      <w:rPr>
+        <w:rFonts w:hint="default"/>
+      </w:rPr>
+    </w:lvl>
+    <w:lvl w:ilvl="7" w:tentative="0">
+      <w:start w:val="1"/>
+      <w:numFmt w:val="decimal"/>
+      <w:suff w:val="space"/>
+      <w:lvlText w:val="%1.%2.%3.%4.%5.%6.%7.%8"/>
+      <w:lvlJc w:val="left"/>
+      <w:pPr>
+        <w:ind w:left="0" w:leftChars="0" w:firstLine="0" w:firstLineChars="0"/>
+      </w:pPr>
+      <w:rPr>
+        <w:rFonts w:hint="default"/>
+      </w:rPr>
+    </w:lvl>
+    <w:lvl w:ilvl="8" w:tentative="0">
+      <w:start w:val="1"/>
+      <w:numFmt w:val="decimal"/>
+      <w:suff w:val="space"/>
+      <w:lvlText w:val="%1.%2.%3.%4.%5.%6.%7.%8.%9"/>
+      <w:lvlJc w:val="left"/>
+      <w:pPr>
+        <w:ind w:left="0" w:leftChars="0" w:firstLine="0" w:firstLineChars="0"/>
+      </w:pPr>
+      <w:rPr>
+        <w:rFonts w:hint="default"/>
+      </w:rPr>
+    </w:lvl>
+  </w:abstractNum>
+  <w:abstractNum w:abstractNumId="5">
+    <w:nsid w:val="6F362D6F"/>
+    <w:multiLevelType w:val="singleLevel"/>
+    <w:tmpl w:val="6F362D6F"/>
+    <w:lvl w:ilvl="0" w:tentative="0">
+      <w:start w:val="1"/>
+      <w:numFmt w:val="decimal"/>
+      <w:lvlText w:val="%1."/>
+      <w:lvlJc w:val="left"/>
+      <w:pPr>
+        <w:tabs>
+          <w:tab w:val="left" w:pos="312"/>
+        </w:tabs>
+      </w:pPr>
+    </w:lvl>
   </w:abstractNum>
   <w:num w:numId="1">
-    <w:abstractNumId w:val="0"/>
+    <w:abstractNumId w:val="1"/>
   </w:num>
   <w:num w:numId="2">
+    <w:abstractNumId w:val="4"/>
+  </w:num>
+  <w:num w:numId="3">
+    <w:abstractNumId w:val="2"/>
+  </w:num>
+  <w:num w:numId="4">
     <w:abstractNumId w:val="3"/>
   </w:num>
-  <w:num w:numId="3">
-    <w:abstractNumId w:val="1"/>
+  <w:num w:numId="5">
+    <w:abstractNumId w:val="5"/>
   </w:num>
-  <w:num w:numId="4">
-    <w:abstractNumId w:val="2"/>
+  <w:num w:numId="6">
+    <w:abstractNumId w:val="0"/>
   </w:num>
 </w:numbering>
 </file>

</xml_diff>